<commit_message>
Finalized the pages, performance and user interface to the point that bugs in the software were the problem to finish the project.
</commit_message>
<xml_diff>
--- a/Latest/p2go webappdocumatation.docx
+++ b/Latest/p2go webappdocumatation.docx
@@ -18,7 +18,18 @@
     </w:p>
     <w:p>
       <w:r>
-        <w:t xml:space="preserve">This webapplication is made with the presentations2go encoder API. To get more information on the API go to </w:t>
+        <w:t xml:space="preserve">This </w:t>
+      </w:r>
+      <w:proofErr w:type="spellStart"/>
+      <w:r>
+        <w:t>website</w:t>
+      </w:r>
+      <w:r>
+        <w:t>lication</w:t>
+      </w:r>
+      <w:proofErr w:type="spellEnd"/>
+      <w:r>
+        <w:t xml:space="preserve"> is made with the presentations2go encoder API. To get more information on the API go to </w:t>
       </w:r>
       <w:hyperlink r:id="rId9" w:history="1">
         <w:r>
@@ -55,7 +66,161 @@
           <w:sz w:val="26"/>
           <w:szCs w:val="26"/>
         </w:rPr>
-        <w:t>I made the scripts and functions within them as easily understandable by others as possible. In here I will explain why I did certain things to explain even better. Before every function I have briefly explained what the function does and what the parameters are, so you could understand the function before looking at code itself.</w:t>
+        <w:t xml:space="preserve">I made the scripts and functions within them as easily understandable by others as possible. In here I will explain why I did certain things to explain even better. Before every function I have briefly explained what the function does and what the parameters are, so you could understand the function before looking at </w:t>
+      </w:r>
+      <w:r>
+        <w:rPr>
+          <w:sz w:val="26"/>
+          <w:szCs w:val="26"/>
+        </w:rPr>
+        <w:t xml:space="preserve">the </w:t>
+      </w:r>
+      <w:r>
+        <w:rPr>
+          <w:sz w:val="26"/>
+          <w:szCs w:val="26"/>
+        </w:rPr>
+        <w:t>code itself.</w:t>
+      </w:r>
+    </w:p>
+    <w:p>
+      <w:pPr>
+        <w:rPr>
+          <w:sz w:val="26"/>
+          <w:szCs w:val="26"/>
+        </w:rPr>
+      </w:pPr>
+      <w:r>
+        <w:rPr>
+          <w:sz w:val="26"/>
+          <w:szCs w:val="26"/>
+        </w:rPr>
+        <w:t>You will read a lot about “</w:t>
+      </w:r>
+      <w:proofErr w:type="spellStart"/>
+      <w:r>
+        <w:rPr>
+          <w:sz w:val="26"/>
+          <w:szCs w:val="26"/>
+        </w:rPr>
+        <w:t>successfunction</w:t>
+      </w:r>
+      <w:proofErr w:type="spellEnd"/>
+      <w:r>
+        <w:rPr>
+          <w:sz w:val="26"/>
+          <w:szCs w:val="26"/>
+        </w:rPr>
+        <w:t>”.  This variable is a function that will be executed when the Ajax call has finished successfully. This way, Ajax calls with the datatype “</w:t>
+      </w:r>
+      <w:proofErr w:type="spellStart"/>
+      <w:r>
+        <w:rPr>
+          <w:sz w:val="26"/>
+          <w:szCs w:val="26"/>
+        </w:rPr>
+        <w:t>jsonp</w:t>
+      </w:r>
+      <w:proofErr w:type="spellEnd"/>
+      <w:r>
+        <w:rPr>
+          <w:sz w:val="26"/>
+          <w:szCs w:val="26"/>
+        </w:rPr>
+        <w:t>” can be executed in order. Datatype “</w:t>
+      </w:r>
+      <w:proofErr w:type="spellStart"/>
+      <w:r>
+        <w:rPr>
+          <w:sz w:val="26"/>
+          <w:szCs w:val="26"/>
+        </w:rPr>
+        <w:t>jsonp</w:t>
+      </w:r>
+      <w:proofErr w:type="spellEnd"/>
+      <w:r>
+        <w:rPr>
+          <w:sz w:val="26"/>
+          <w:szCs w:val="26"/>
+        </w:rPr>
+        <w:t>” is a cross browser datatype that does not support “</w:t>
+      </w:r>
+      <w:proofErr w:type="spellStart"/>
+      <w:r>
+        <w:rPr>
+          <w:sz w:val="26"/>
+          <w:szCs w:val="26"/>
+        </w:rPr>
+        <w:t>async</w:t>
+      </w:r>
+      <w:proofErr w:type="spellEnd"/>
+      <w:r>
+        <w:rPr>
+          <w:sz w:val="26"/>
+          <w:szCs w:val="26"/>
+        </w:rPr>
+        <w:t xml:space="preserve">: false” inside the Ajax request. </w:t>
+      </w:r>
+    </w:p>
+    <w:p>
+      <w:pPr>
+        <w:rPr>
+          <w:sz w:val="26"/>
+          <w:szCs w:val="26"/>
+        </w:rPr>
+      </w:pPr>
+      <w:r>
+        <w:rPr>
+          <w:sz w:val="26"/>
+          <w:szCs w:val="26"/>
+        </w:rPr>
+        <w:t xml:space="preserve">Before every request to the encoder, I get a new </w:t>
+      </w:r>
+      <w:proofErr w:type="spellStart"/>
+      <w:r>
+        <w:rPr>
+          <w:sz w:val="26"/>
+          <w:szCs w:val="26"/>
+        </w:rPr>
+        <w:t>sessionId</w:t>
+      </w:r>
+      <w:proofErr w:type="spellEnd"/>
+      <w:r>
+        <w:rPr>
+          <w:sz w:val="26"/>
+          <w:szCs w:val="26"/>
+        </w:rPr>
+        <w:t xml:space="preserve">. This way, if the software has some trouble keeping the </w:t>
+      </w:r>
+      <w:proofErr w:type="spellStart"/>
+      <w:r>
+        <w:rPr>
+          <w:sz w:val="26"/>
+          <w:szCs w:val="26"/>
+        </w:rPr>
+        <w:t>sessionId</w:t>
+      </w:r>
+      <w:proofErr w:type="spellEnd"/>
+      <w:r>
+        <w:rPr>
+          <w:sz w:val="26"/>
+          <w:szCs w:val="26"/>
+        </w:rPr>
+        <w:t xml:space="preserve"> (which it </w:t>
+      </w:r>
+      <w:r>
+        <w:rPr>
+          <w:sz w:val="26"/>
+          <w:szCs w:val="26"/>
+        </w:rPr>
+        <w:t>certainly</w:t>
+      </w:r>
+      <w:r>
+        <w:rPr>
+          <w:sz w:val="26"/>
+          <w:szCs w:val="26"/>
+        </w:rPr>
+        <w:t xml:space="preserve"> sometime does), the user does not have to log back in again. When the user does something, it also happens in the software if the software is no currently being used. If it does, there is a 2 minute timer that checks if the software has different data than the user. If it is different, the user will get a prompt where he can see what is different, and he can chose which he wants to keep. </w:t>
       </w:r>
     </w:p>
     <w:p>
@@ -116,66 +281,6 @@
           <w:szCs w:val="26"/>
         </w:rPr>
         <w:t>”.</w:t>
-      </w:r>
-    </w:p>
-    <w:p>
-      <w:pPr>
-        <w:rPr>
-          <w:sz w:val="26"/>
-          <w:szCs w:val="26"/>
-        </w:rPr>
-      </w:pPr>
-      <w:r>
-        <w:rPr>
-          <w:sz w:val="26"/>
-          <w:szCs w:val="26"/>
-        </w:rPr>
-        <w:t xml:space="preserve">You will read a lot about “successfunction”. This is a functions that after it did something successfully, it will execute this function. Id did it like this because when I made it in order. First this function, that should get a new sessionId and then do something with the encoder, it would actually first do the action to the encoder and then get a new sessionId. Like this it would try do something without a sessionId and would fail. So now when if successfully did something, it can only then do the next thing. This way it would first get a sessionId and when it </w:t>
-      </w:r>
-      <w:r>
-        <w:rPr>
-          <w:sz w:val="26"/>
-          <w:szCs w:val="26"/>
-          <w:u w:val="single"/>
-        </w:rPr>
-        <w:t>got</w:t>
-      </w:r>
-      <w:r>
-        <w:rPr>
-          <w:sz w:val="26"/>
-          <w:szCs w:val="26"/>
-        </w:rPr>
-        <w:t xml:space="preserve"> it, it did the next thing.</w:t>
-      </w:r>
-    </w:p>
-    <w:p>
-      <w:pPr>
-        <w:rPr>
-          <w:sz w:val="26"/>
-          <w:szCs w:val="26"/>
-        </w:rPr>
-      </w:pPr>
-      <w:r>
-        <w:rPr>
-          <w:sz w:val="26"/>
-          <w:szCs w:val="26"/>
-        </w:rPr>
-        <w:t xml:space="preserve">Also I get a sessionId before every call to the encoder. This way I make sure the sessionId is still valid when I use it. I also tried to do it without getting a new sessionId first, but sometimes the program would just disqualify the sessionId when pressing the record button. For it to work you would have to log back in again when trying to press another button. A bit frustrating for the user. </w:t>
-      </w:r>
-      <w:r>
-        <w:rPr>
-          <w:sz w:val="26"/>
-          <w:szCs w:val="26"/>
-        </w:rPr>
-        <w:br/>
-        <w:t xml:space="preserve">With that, I also tried to do the call normal and when it got an error back saying to log back in again, do the same thing but then get a sessionId before the call to the encoder, but for some weird reason it would get 2 new sessionId’s before trying to call the encoder with the first sessionId, and so on until it reached my max tries and stopped. So since this does not work either, </w:t>
-      </w:r>
-      <w:r>
-        <w:rPr>
-          <w:sz w:val="26"/>
-          <w:szCs w:val="26"/>
-        </w:rPr>
-        <w:t>you would have to get a new sessionId before any call to the encoder to give the user the best experience possible.</w:t>
       </w:r>
     </w:p>
     <w:p>
@@ -197,14 +302,24 @@
         </w:rPr>
         <w:t>The first function: “</w:t>
       </w:r>
+      <w:proofErr w:type="spellStart"/>
       <w:proofErr w:type="gramStart"/>
       <w:r>
         <w:rPr>
           <w:sz w:val="26"/>
           <w:szCs w:val="26"/>
         </w:rPr>
-        <w:t>getNewSessionId(</w:t>
-      </w:r>
+        <w:t>getNewSessionId</w:t>
+      </w:r>
+      <w:proofErr w:type="spellEnd"/>
+      <w:r>
+        <w:rPr>
+          <w:sz w:val="26"/>
+          <w:szCs w:val="26"/>
+        </w:rPr>
+        <w:t>(</w:t>
+      </w:r>
+      <w:proofErr w:type="spellStart"/>
       <w:proofErr w:type="gramEnd"/>
       <w:r>
         <w:rPr>
@@ -214,20 +329,13 @@
         </w:rPr>
         <w:t>successfunction</w:t>
       </w:r>
-      <w:r>
-        <w:rPr>
-          <w:sz w:val="26"/>
-          <w:szCs w:val="26"/>
-        </w:rPr>
-        <w:t xml:space="preserve">)” gets a new ‘sessionId’ from the encoder. You will need a sessionId to do just about anything with the </w:t>
-      </w:r>
-      <w:r>
-        <w:rPr>
-          <w:sz w:val="26"/>
-          <w:szCs w:val="26"/>
-        </w:rPr>
-        <w:lastRenderedPageBreak/>
-        <w:t xml:space="preserve">encoder. When you move the mouse on the computer with the encoder or when you login on a different computer to this encoder, the sessionId should expire. But I have found that sometimes when you press the record button, your sessionId will also expire. </w:t>
+      <w:proofErr w:type="spellEnd"/>
+      <w:r>
+        <w:rPr>
+          <w:sz w:val="26"/>
+          <w:szCs w:val="26"/>
+        </w:rPr>
+        <w:t xml:space="preserve">)” gets a new ‘sessionId’ from the encoder. You will need a sessionId to do just about anything with the encoder. When you move the mouse on the computer with the encoder or when you login on a different computer to this encoder, the sessionId should expire. But I have found that sometimes when you press the record button, your sessionId will also expire. </w:t>
       </w:r>
       <w:r>
         <w:rPr>
@@ -284,7 +392,15 @@
           <w:sz w:val="26"/>
           <w:szCs w:val="26"/>
         </w:rPr>
-        <w:t xml:space="preserve"> that will be executed after it successfully received a new sessionId. Before it executes the successfunction it will put the new sessionId inside a </w:t>
+        <w:t xml:space="preserve"> that will be executed after it successfully received a new sessionId. Before it executes </w:t>
+      </w:r>
+      <w:r>
+        <w:rPr>
+          <w:sz w:val="26"/>
+          <w:szCs w:val="26"/>
+        </w:rPr>
+        <w:lastRenderedPageBreak/>
+        <w:t xml:space="preserve">the successfunction it will put the new sessionId inside a </w:t>
       </w:r>
       <w:r>
         <w:rPr>
@@ -299,8 +415,34 @@
           <w:sz w:val="26"/>
           <w:szCs w:val="26"/>
         </w:rPr>
-        <w:t xml:space="preserve"> called “sessionId”.</w:t>
-      </w:r>
+        <w:t xml:space="preserve"> called “</w:t>
+      </w:r>
+      <w:proofErr w:type="spellStart"/>
+      <w:r>
+        <w:rPr>
+          <w:sz w:val="26"/>
+          <w:szCs w:val="26"/>
+        </w:rPr>
+        <w:t>sessionId</w:t>
+      </w:r>
+      <w:proofErr w:type="spellEnd"/>
+      <w:r>
+        <w:rPr>
+          <w:sz w:val="26"/>
+          <w:szCs w:val="26"/>
+        </w:rPr>
+        <w:t>”.</w:t>
+      </w:r>
+    </w:p>
+    <w:p>
+      <w:pPr>
+        <w:pStyle w:val="ListParagraph"/>
+        <w:ind w:left="1080"/>
+        <w:rPr>
+          <w:sz w:val="26"/>
+          <w:szCs w:val="26"/>
+        </w:rPr>
+      </w:pPr>
     </w:p>
     <w:p>
       <w:pPr>
@@ -321,14 +463,24 @@
         </w:rPr>
         <w:t>The second function “</w:t>
       </w:r>
+      <w:proofErr w:type="spellStart"/>
       <w:proofErr w:type="gramStart"/>
       <w:r>
         <w:rPr>
           <w:sz w:val="26"/>
           <w:szCs w:val="26"/>
         </w:rPr>
-        <w:t>ajaxToEncoderCall(</w:t>
-      </w:r>
+        <w:t>ajaxToEncoderCall</w:t>
+      </w:r>
+      <w:proofErr w:type="spellEnd"/>
+      <w:r>
+        <w:rPr>
+          <w:sz w:val="26"/>
+          <w:szCs w:val="26"/>
+        </w:rPr>
+        <w:t>(</w:t>
+      </w:r>
+      <w:proofErr w:type="spellStart"/>
       <w:proofErr w:type="gramEnd"/>
       <w:r>
         <w:rPr>
@@ -338,6 +490,7 @@
         </w:rPr>
         <w:t>Url</w:t>
       </w:r>
+      <w:proofErr w:type="spellEnd"/>
       <w:r>
         <w:rPr>
           <w:sz w:val="26"/>
@@ -360,6 +513,7 @@
         </w:rPr>
         <w:t xml:space="preserve">, </w:t>
       </w:r>
+      <w:proofErr w:type="spellStart"/>
       <w:r>
         <w:rPr>
           <w:b/>
@@ -368,6 +522,7 @@
         </w:rPr>
         <w:t>successfunction</w:t>
       </w:r>
+      <w:proofErr w:type="spellEnd"/>
       <w:r>
         <w:rPr>
           <w:sz w:val="26"/>
@@ -403,8 +558,25 @@
           <w:sz w:val="26"/>
           <w:szCs w:val="26"/>
         </w:rPr>
-        <w:t xml:space="preserve">: This is the url the call will go to. This </w:t>
-      </w:r>
+        <w:t xml:space="preserve">: This is the </w:t>
+      </w:r>
+      <w:proofErr w:type="spellStart"/>
+      <w:r>
+        <w:rPr>
+          <w:sz w:val="26"/>
+          <w:szCs w:val="26"/>
+        </w:rPr>
+        <w:t>url</w:t>
+      </w:r>
+      <w:proofErr w:type="spellEnd"/>
+      <w:r>
+        <w:rPr>
+          <w:sz w:val="26"/>
+          <w:szCs w:val="26"/>
+        </w:rPr>
+        <w:t xml:space="preserve"> the call will go to. This </w:t>
+      </w:r>
+      <w:proofErr w:type="spellStart"/>
       <w:proofErr w:type="gramStart"/>
       <w:r>
         <w:rPr>
@@ -413,13 +585,30 @@
         </w:rPr>
         <w:t>url</w:t>
       </w:r>
+      <w:proofErr w:type="spellEnd"/>
       <w:proofErr w:type="gramEnd"/>
       <w:r>
         <w:rPr>
           <w:sz w:val="26"/>
           <w:szCs w:val="26"/>
         </w:rPr>
-        <w:t xml:space="preserve"> is made in a different function, so I will be talking about how to make this url a little bit further on.</w:t>
+        <w:t xml:space="preserve"> is made in a different function, so I will be talking about how to make this </w:t>
+      </w:r>
+      <w:proofErr w:type="spellStart"/>
+      <w:r>
+        <w:rPr>
+          <w:sz w:val="26"/>
+          <w:szCs w:val="26"/>
+        </w:rPr>
+        <w:t>url</w:t>
+      </w:r>
+      <w:proofErr w:type="spellEnd"/>
+      <w:r>
+        <w:rPr>
+          <w:sz w:val="26"/>
+          <w:szCs w:val="26"/>
+        </w:rPr>
+        <w:t xml:space="preserve"> a little bit further on.</w:t>
       </w:r>
     </w:p>
     <w:p>
@@ -447,8 +636,25 @@
           <w:sz w:val="26"/>
           <w:szCs w:val="26"/>
         </w:rPr>
-        <w:t xml:space="preserve">: This is what it should do after the call was successful. Example: “GetMetaData” will execute </w:t>
-      </w:r>
+        <w:t>: This is what it should do after the call was successful. Example: “</w:t>
+      </w:r>
+      <w:proofErr w:type="spellStart"/>
+      <w:r>
+        <w:rPr>
+          <w:sz w:val="26"/>
+          <w:szCs w:val="26"/>
+        </w:rPr>
+        <w:t>GetMetaData</w:t>
+      </w:r>
+      <w:proofErr w:type="spellEnd"/>
+      <w:r>
+        <w:rPr>
+          <w:sz w:val="26"/>
+          <w:szCs w:val="26"/>
+        </w:rPr>
+        <w:t xml:space="preserve">” will execute </w:t>
+      </w:r>
+      <w:proofErr w:type="spellStart"/>
       <w:r>
         <w:rPr>
           <w:b/>
@@ -457,6 +663,7 @@
         </w:rPr>
         <w:t>successfunction</w:t>
       </w:r>
+      <w:proofErr w:type="spellEnd"/>
       <w:r>
         <w:rPr>
           <w:sz w:val="26"/>
@@ -477,6 +684,7 @@
           <w:szCs w:val="26"/>
         </w:rPr>
       </w:pPr>
+      <w:proofErr w:type="spellStart"/>
       <w:proofErr w:type="gramStart"/>
       <w:r>
         <w:rPr>
@@ -486,6 +694,7 @@
         </w:rPr>
         <w:t>successfunction</w:t>
       </w:r>
+      <w:proofErr w:type="spellEnd"/>
       <w:proofErr w:type="gramEnd"/>
       <w:r>
         <w:rPr>
@@ -635,12 +844,14 @@
       <w:pPr>
         <w:pStyle w:val="ListParagraph"/>
         <w:rPr>
-          <w:sz w:val="26"/>
-          <w:szCs w:val="26"/>
-        </w:rPr>
-      </w:pPr>
-      <w:r>
-        <w:rPr>
+          <w:b/>
+          <w:sz w:val="26"/>
+          <w:szCs w:val="26"/>
+        </w:rPr>
+      </w:pPr>
+      <w:r>
+        <w:rPr>
+          <w:b/>
           <w:sz w:val="26"/>
           <w:szCs w:val="26"/>
         </w:rPr>
@@ -649,6 +860,7 @@
       <w:proofErr w:type="gramStart"/>
       <w:r>
         <w:rPr>
+          <w:b/>
           <w:sz w:val="26"/>
           <w:szCs w:val="26"/>
         </w:rPr>
@@ -657,6 +869,7 @@
       <w:proofErr w:type="gramEnd"/>
       <w:r>
         <w:rPr>
+          <w:b/>
           <w:sz w:val="26"/>
           <w:szCs w:val="26"/>
         </w:rPr>
@@ -876,7 +1089,6 @@
           <w:sz w:val="26"/>
           <w:szCs w:val="26"/>
         </w:rPr>
-        <w:lastRenderedPageBreak/>
         <w:t>actiondetail</w:t>
       </w:r>
       <w:proofErr w:type="gramEnd"/>
@@ -975,8 +1187,33 @@
           <w:sz w:val="26"/>
           <w:szCs w:val="26"/>
         </w:rPr>
-        <w:t xml:space="preserve"> will be transferred to “ajaxToEncoderCall()” function.</w:t>
-      </w:r>
+        <w:t xml:space="preserve"> will be transferred to “</w:t>
+      </w:r>
+      <w:proofErr w:type="spellStart"/>
+      <w:r>
+        <w:rPr>
+          <w:sz w:val="26"/>
+          <w:szCs w:val="26"/>
+        </w:rPr>
+        <w:t>ajaxToEncoderCall</w:t>
+      </w:r>
+      <w:proofErr w:type="spellEnd"/>
+      <w:r>
+        <w:rPr>
+          <w:sz w:val="26"/>
+          <w:szCs w:val="26"/>
+        </w:rPr>
+        <w:t>()” function.</w:t>
+      </w:r>
+    </w:p>
+    <w:p>
+      <w:pPr>
+        <w:ind w:left="720"/>
+        <w:rPr>
+          <w:sz w:val="26"/>
+          <w:szCs w:val="26"/>
+        </w:rPr>
+      </w:pPr>
     </w:p>
     <w:p>
       <w:pPr>
@@ -995,6 +1232,7 @@
           <w:sz w:val="26"/>
           <w:szCs w:val="26"/>
         </w:rPr>
+        <w:lastRenderedPageBreak/>
         <w:t>The fourth function “</w:t>
       </w:r>
       <w:proofErr w:type="gramStart"/>
@@ -1178,8 +1416,33 @@
           <w:sz w:val="26"/>
           <w:szCs w:val="26"/>
         </w:rPr>
-        <w:t>will be transferred to “processCall()” function.</w:t>
-      </w:r>
+        <w:t>will be transferred to “</w:t>
+      </w:r>
+      <w:proofErr w:type="spellStart"/>
+      <w:r>
+        <w:rPr>
+          <w:sz w:val="26"/>
+          <w:szCs w:val="26"/>
+        </w:rPr>
+        <w:t>processCall</w:t>
+      </w:r>
+      <w:proofErr w:type="spellEnd"/>
+      <w:r>
+        <w:rPr>
+          <w:sz w:val="26"/>
+          <w:szCs w:val="26"/>
+        </w:rPr>
+        <w:t>()” function.</w:t>
+      </w:r>
+    </w:p>
+    <w:p>
+      <w:pPr>
+        <w:ind w:left="720"/>
+        <w:rPr>
+          <w:sz w:val="26"/>
+          <w:szCs w:val="26"/>
+        </w:rPr>
+      </w:pPr>
     </w:p>
     <w:p>
       <w:pPr>
@@ -1327,6 +1590,15 @@
     </w:p>
     <w:p>
       <w:pPr>
+        <w:ind w:left="720"/>
+        <w:rPr>
+          <w:sz w:val="26"/>
+          <w:szCs w:val="26"/>
+        </w:rPr>
+      </w:pPr>
+    </w:p>
+    <w:p>
+      <w:pPr>
         <w:pStyle w:val="ListParagraph"/>
         <w:numPr>
           <w:ilvl w:val="0"/>
@@ -1352,65 +1624,6 @@
           <w:szCs w:val="26"/>
         </w:rPr>
       </w:pPr>
-      <w:r>
-        <w:rPr>
-          <w:sz w:val="26"/>
-          <w:szCs w:val="26"/>
-        </w:rPr>
-        <w:br w:type="page"/>
-      </w:r>
-    </w:p>
-    <w:p>
-      <w:pPr>
-        <w:pStyle w:val="Heading3"/>
-        <w:spacing w:before="0"/>
-        <w:rPr>
-          <w:sz w:val="28"/>
-        </w:rPr>
-      </w:pPr>
-      <w:r>
-        <w:rPr>
-          <w:sz w:val="28"/>
-        </w:rPr>
-        <w:lastRenderedPageBreak/>
-        <w:t>File: “login-data.js”</w:t>
-      </w:r>
-      <w:r>
-        <w:rPr>
-          <w:sz w:val="28"/>
-        </w:rPr>
-        <w:t xml:space="preserve"> explanation</w:t>
-      </w:r>
-    </w:p>
-    <w:p>
-      <w:pPr>
-        <w:rPr>
-          <w:sz w:val="26"/>
-          <w:szCs w:val="26"/>
-        </w:rPr>
-      </w:pPr>
-      <w:r>
-        <w:rPr>
-          <w:sz w:val="26"/>
-          <w:szCs w:val="26"/>
-        </w:rPr>
-        <w:t>In the file: “</w:t>
-      </w:r>
-      <w:r>
-        <w:rPr>
-          <w:b/>
-          <w:sz w:val="26"/>
-          <w:szCs w:val="26"/>
-        </w:rPr>
-        <w:t>login-data.js</w:t>
-      </w:r>
-      <w:r>
-        <w:rPr>
-          <w:sz w:val="26"/>
-          <w:szCs w:val="26"/>
-        </w:rPr>
-        <w:t>” all the function are defined which are used to check the login data.</w:t>
-      </w:r>
     </w:p>
     <w:p>
       <w:pPr>
@@ -1429,15 +1642,61 @@
           <w:sz w:val="26"/>
           <w:szCs w:val="26"/>
         </w:rPr>
-        <w:t>Function “</w:t>
-      </w:r>
+        <w:t>The eight function “</w:t>
+      </w:r>
+      <w:proofErr w:type="spellStart"/>
+      <w:r>
+        <w:rPr>
+          <w:sz w:val="26"/>
+          <w:szCs w:val="26"/>
+        </w:rPr>
+        <w:t>getRecStatus</w:t>
+      </w:r>
+      <w:proofErr w:type="spellEnd"/>
+      <w:r>
+        <w:rPr>
+          <w:sz w:val="26"/>
+          <w:szCs w:val="26"/>
+        </w:rPr>
+        <w:t>(</w:t>
+      </w:r>
+      <w:proofErr w:type="spellStart"/>
+      <w:r>
+        <w:rPr>
+          <w:b/>
+          <w:sz w:val="26"/>
+          <w:szCs w:val="26"/>
+        </w:rPr>
+        <w:t>successfunction</w:t>
+      </w:r>
+      <w:proofErr w:type="spellEnd"/>
+      <w:r>
+        <w:rPr>
+          <w:sz w:val="26"/>
+          <w:szCs w:val="26"/>
+        </w:rPr>
+        <w:t>)”</w:t>
+      </w:r>
+    </w:p>
+    <w:p>
+      <w:pPr>
+        <w:pStyle w:val="ListParagraph"/>
+        <w:numPr>
+          <w:ilvl w:val="0"/>
+          <w:numId w:val="6"/>
+        </w:numPr>
+        <w:rPr>
+          <w:sz w:val="26"/>
+          <w:szCs w:val="26"/>
+        </w:rPr>
+      </w:pPr>
       <w:proofErr w:type="gramStart"/>
       <w:r>
         <w:rPr>
           <w:sz w:val="26"/>
           <w:szCs w:val="26"/>
         </w:rPr>
-        <w:t>checkLogin(</w:t>
+        <w:t>will</w:t>
       </w:r>
       <w:proofErr w:type="gramEnd"/>
       <w:r>
@@ -1445,7 +1704,115 @@
           <w:sz w:val="26"/>
           <w:szCs w:val="26"/>
         </w:rPr>
-        <w:t>)” checks if the user has already logged in by checking its username. This is useful when you run the webapplication on a separate server. When the webapp is run inside the encoder. This step will be neglected since we already know all this data.</w:t>
+        <w:t xml:space="preserve"> be transferred to “</w:t>
+      </w:r>
+      <w:proofErr w:type="spellStart"/>
+      <w:r>
+        <w:rPr>
+          <w:sz w:val="26"/>
+          <w:szCs w:val="26"/>
+        </w:rPr>
+        <w:t>processCall</w:t>
+      </w:r>
+      <w:proofErr w:type="spellEnd"/>
+      <w:r>
+        <w:rPr>
+          <w:sz w:val="26"/>
+          <w:szCs w:val="26"/>
+        </w:rPr>
+        <w:t xml:space="preserve">()” function. Inside the </w:t>
+      </w:r>
+      <w:proofErr w:type="spellStart"/>
+      <w:r>
+        <w:rPr>
+          <w:sz w:val="26"/>
+          <w:szCs w:val="26"/>
+        </w:rPr>
+        <w:t>successfunction</w:t>
+      </w:r>
+      <w:proofErr w:type="spellEnd"/>
+      <w:r>
+        <w:rPr>
+          <w:sz w:val="26"/>
+          <w:szCs w:val="26"/>
+        </w:rPr>
+        <w:t xml:space="preserve"> you can set a parameter that will be the data gotten from the encoder.</w:t>
+      </w:r>
+    </w:p>
+    <w:p>
+      <w:pPr>
+        <w:pStyle w:val="ListParagraph"/>
+        <w:rPr>
+          <w:sz w:val="26"/>
+          <w:szCs w:val="26"/>
+        </w:rPr>
+      </w:pPr>
+    </w:p>
+    <w:p>
+      <w:pPr>
+        <w:rPr>
+          <w:sz w:val="26"/>
+          <w:szCs w:val="26"/>
+        </w:rPr>
+      </w:pPr>
+      <w:r>
+        <w:rPr>
+          <w:sz w:val="26"/>
+          <w:szCs w:val="26"/>
+        </w:rPr>
+        <w:br w:type="page"/>
+      </w:r>
+    </w:p>
+    <w:p>
+      <w:pPr>
+        <w:pStyle w:val="Heading3"/>
+        <w:spacing w:before="0"/>
+        <w:rPr>
+          <w:sz w:val="28"/>
+        </w:rPr>
+      </w:pPr>
+      <w:r>
+        <w:rPr>
+          <w:sz w:val="28"/>
+        </w:rPr>
+        <w:lastRenderedPageBreak/>
+        <w:t>File: “login-data.js”</w:t>
+      </w:r>
+      <w:r>
+        <w:rPr>
+          <w:sz w:val="28"/>
+        </w:rPr>
+        <w:t xml:space="preserve"> explanation</w:t>
+      </w:r>
+    </w:p>
+    <w:p>
+      <w:pPr>
+        <w:rPr>
+          <w:sz w:val="26"/>
+          <w:szCs w:val="26"/>
+        </w:rPr>
+      </w:pPr>
+      <w:r>
+        <w:rPr>
+          <w:sz w:val="26"/>
+          <w:szCs w:val="26"/>
+        </w:rPr>
+        <w:t>In the file: “</w:t>
+      </w:r>
+      <w:r>
+        <w:rPr>
+          <w:b/>
+          <w:sz w:val="26"/>
+          <w:szCs w:val="26"/>
+        </w:rPr>
+        <w:t>login-data.js</w:t>
+      </w:r>
+      <w:r>
+        <w:rPr>
+          <w:sz w:val="26"/>
+          <w:szCs w:val="26"/>
+        </w:rPr>
+        <w:t>” all the function are defined which are used to check the login data.</w:t>
       </w:r>
     </w:p>
     <w:p>
@@ -1467,22 +1834,13 @@
         </w:rPr>
         <w:t>Function “</w:t>
       </w:r>
-      <w:proofErr w:type="spellStart"/>
       <w:proofErr w:type="gramStart"/>
       <w:r>
         <w:rPr>
           <w:sz w:val="26"/>
           <w:szCs w:val="26"/>
         </w:rPr>
-        <w:t>checkValidLogin</w:t>
-      </w:r>
-      <w:proofErr w:type="spellEnd"/>
-      <w:r>
-        <w:rPr>
-          <w:sz w:val="26"/>
-          <w:szCs w:val="26"/>
-        </w:rPr>
-        <w:t>(</w:t>
+        <w:t>checkLogin(</w:t>
       </w:r>
       <w:proofErr w:type="gramEnd"/>
       <w:r>
@@ -1490,115 +1848,44 @@
           <w:sz w:val="26"/>
           <w:szCs w:val="26"/>
         </w:rPr>
-        <w:t xml:space="preserve">)” checks if the login data is valid. It does this by trying to get a sessionId. If it </w:t>
-      </w:r>
-      <w:proofErr w:type="spellStart"/>
-      <w:r>
-        <w:rPr>
-          <w:sz w:val="26"/>
-          <w:szCs w:val="26"/>
-        </w:rPr>
-        <w:t>failes</w:t>
-      </w:r>
-      <w:proofErr w:type="spellEnd"/>
-      <w:r>
-        <w:rPr>
-          <w:sz w:val="26"/>
-          <w:szCs w:val="26"/>
-        </w:rPr>
-        <w:t xml:space="preserve">, the data is most likely wrong. When it was successful, the cookies get set to the appropriate data and you will get redirected to the </w:t>
-      </w:r>
-      <w:proofErr w:type="spellStart"/>
-      <w:r>
-        <w:rPr>
-          <w:sz w:val="26"/>
-          <w:szCs w:val="26"/>
-        </w:rPr>
-        <w:t>remote_controller</w:t>
-      </w:r>
-      <w:proofErr w:type="spellEnd"/>
-      <w:r>
-        <w:rPr>
-          <w:sz w:val="26"/>
-          <w:szCs w:val="26"/>
-        </w:rPr>
-        <w:t xml:space="preserve"> page.</w:t>
-      </w:r>
-    </w:p>
-    <w:p>
-      <w:pPr>
-        <w:spacing w:after="0"/>
-        <w:rPr>
-          <w:sz w:val="26"/>
-          <w:szCs w:val="26"/>
-        </w:rPr>
-      </w:pPr>
-    </w:p>
-    <w:p>
-      <w:pPr>
-        <w:pStyle w:val="Heading3"/>
-        <w:spacing w:before="0"/>
-        <w:rPr>
-          <w:sz w:val="28"/>
-        </w:rPr>
-      </w:pPr>
-      <w:r>
-        <w:rPr>
-          <w:sz w:val="28"/>
-        </w:rPr>
-        <w:t>File: “remote-control.js”</w:t>
-      </w:r>
-      <w:r>
-        <w:rPr>
-          <w:sz w:val="28"/>
-        </w:rPr>
-        <w:t xml:space="preserve"> explanation</w:t>
-      </w:r>
-    </w:p>
-    <w:p>
-      <w:pPr>
-        <w:rPr>
-          <w:sz w:val="26"/>
-          <w:szCs w:val="26"/>
-        </w:rPr>
-      </w:pPr>
-      <w:r>
-        <w:rPr>
-          <w:sz w:val="26"/>
-          <w:szCs w:val="26"/>
-        </w:rPr>
-        <w:t>In the file: “</w:t>
-      </w:r>
-      <w:r>
-        <w:rPr>
-          <w:b/>
-          <w:sz w:val="26"/>
-          <w:szCs w:val="26"/>
-        </w:rPr>
-        <w:t>remote-control.js</w:t>
-      </w:r>
-      <w:r>
-        <w:rPr>
-          <w:sz w:val="26"/>
-          <w:szCs w:val="26"/>
-        </w:rPr>
-        <w:t xml:space="preserve">” all the function are defined which are used in the </w:t>
-      </w:r>
-      <w:proofErr w:type="spellStart"/>
-      <w:r>
-        <w:rPr>
-          <w:sz w:val="26"/>
-          <w:szCs w:val="26"/>
-        </w:rPr>
-        <w:t>remote_controller</w:t>
-      </w:r>
-      <w:proofErr w:type="spellEnd"/>
-      <w:r>
-        <w:rPr>
-          <w:sz w:val="26"/>
-          <w:szCs w:val="26"/>
-        </w:rPr>
-        <w:t xml:space="preserve"> page.</w:t>
+        <w:t xml:space="preserve">)” checks if the user has already logged in by checking its username. This is useful when you run the </w:t>
+      </w:r>
+      <w:proofErr w:type="spellStart"/>
+      <w:r>
+        <w:rPr>
+          <w:sz w:val="26"/>
+          <w:szCs w:val="26"/>
+        </w:rPr>
+        <w:t>website</w:t>
+      </w:r>
+      <w:r>
+        <w:rPr>
+          <w:sz w:val="26"/>
+          <w:szCs w:val="26"/>
+        </w:rPr>
+        <w:t>lication</w:t>
+      </w:r>
+      <w:proofErr w:type="spellEnd"/>
+      <w:r>
+        <w:rPr>
+          <w:sz w:val="26"/>
+          <w:szCs w:val="26"/>
+        </w:rPr>
+        <w:t xml:space="preserve"> on a separate server. When the </w:t>
+      </w:r>
+      <w:r>
+        <w:rPr>
+          <w:sz w:val="26"/>
+          <w:szCs w:val="26"/>
+        </w:rPr>
+        <w:t>website</w:t>
+      </w:r>
+      <w:r>
+        <w:rPr>
+          <w:sz w:val="26"/>
+          <w:szCs w:val="26"/>
+        </w:rPr>
+        <w:t xml:space="preserve"> is run inside the encoder. This step will be neglected since we already know all this data.</w:t>
       </w:r>
     </w:p>
     <w:p>
@@ -1620,13 +1907,22 @@
         </w:rPr>
         <w:t>Function “</w:t>
       </w:r>
+      <w:proofErr w:type="spellStart"/>
       <w:proofErr w:type="gramStart"/>
       <w:r>
         <w:rPr>
           <w:sz w:val="26"/>
           <w:szCs w:val="26"/>
         </w:rPr>
-        <w:t>logout(</w:t>
+        <w:t>checkValidLogin</w:t>
+      </w:r>
+      <w:proofErr w:type="spellEnd"/>
+      <w:r>
+        <w:rPr>
+          <w:sz w:val="26"/>
+          <w:szCs w:val="26"/>
+        </w:rPr>
+        <w:t>(</w:t>
       </w:r>
       <w:proofErr w:type="gramEnd"/>
       <w:r>
@@ -1634,7 +1930,253 @@
           <w:sz w:val="26"/>
           <w:szCs w:val="26"/>
         </w:rPr>
-        <w:t>)” will log the user out.</w:t>
+        <w:t>[</w:t>
+      </w:r>
+      <w:proofErr w:type="spellStart"/>
+      <w:r>
+        <w:rPr>
+          <w:b/>
+          <w:sz w:val="26"/>
+          <w:szCs w:val="26"/>
+        </w:rPr>
+        <w:t>givenip</w:t>
+      </w:r>
+      <w:proofErr w:type="spellEnd"/>
+      <w:r>
+        <w:rPr>
+          <w:sz w:val="26"/>
+          <w:szCs w:val="26"/>
+        </w:rPr>
+        <w:t xml:space="preserve">], </w:t>
+      </w:r>
+      <w:proofErr w:type="spellStart"/>
+      <w:r>
+        <w:rPr>
+          <w:b/>
+          <w:sz w:val="26"/>
+          <w:szCs w:val="26"/>
+        </w:rPr>
+        <w:t>givenpass</w:t>
+      </w:r>
+      <w:proofErr w:type="spellEnd"/>
+      <w:r>
+        <w:rPr>
+          <w:sz w:val="26"/>
+          <w:szCs w:val="26"/>
+        </w:rPr>
+        <w:t xml:space="preserve">)” checks if the login data is valid. It does this by trying to get a sessionId. If it </w:t>
+      </w:r>
+      <w:proofErr w:type="spellStart"/>
+      <w:r>
+        <w:rPr>
+          <w:sz w:val="26"/>
+          <w:szCs w:val="26"/>
+        </w:rPr>
+        <w:t>failes</w:t>
+      </w:r>
+      <w:proofErr w:type="spellEnd"/>
+      <w:r>
+        <w:rPr>
+          <w:sz w:val="26"/>
+          <w:szCs w:val="26"/>
+        </w:rPr>
+        <w:t xml:space="preserve">, the data is most likely wrong. When it was successful, the cookies get set to the appropriate data and you will get redirected to the </w:t>
+      </w:r>
+      <w:proofErr w:type="spellStart"/>
+      <w:r>
+        <w:rPr>
+          <w:sz w:val="26"/>
+          <w:szCs w:val="26"/>
+        </w:rPr>
+        <w:t>remote_controller</w:t>
+      </w:r>
+      <w:proofErr w:type="spellEnd"/>
+      <w:r>
+        <w:rPr>
+          <w:sz w:val="26"/>
+          <w:szCs w:val="26"/>
+        </w:rPr>
+        <w:t xml:space="preserve"> page.</w:t>
+      </w:r>
+    </w:p>
+    <w:p>
+      <w:pPr>
+        <w:pStyle w:val="ListParagraph"/>
+        <w:numPr>
+          <w:ilvl w:val="0"/>
+          <w:numId w:val="6"/>
+        </w:numPr>
+        <w:rPr>
+          <w:sz w:val="26"/>
+          <w:szCs w:val="26"/>
+        </w:rPr>
+      </w:pPr>
+      <w:proofErr w:type="spellStart"/>
+      <w:proofErr w:type="gramStart"/>
+      <w:r>
+        <w:rPr>
+          <w:b/>
+          <w:sz w:val="26"/>
+          <w:szCs w:val="26"/>
+        </w:rPr>
+        <w:t>g</w:t>
+      </w:r>
+      <w:r>
+        <w:rPr>
+          <w:b/>
+          <w:sz w:val="26"/>
+          <w:szCs w:val="26"/>
+        </w:rPr>
+        <w:t>ivenip</w:t>
+      </w:r>
+      <w:proofErr w:type="spellEnd"/>
+      <w:proofErr w:type="gramEnd"/>
+      <w:r>
+        <w:rPr>
+          <w:b/>
+          <w:sz w:val="26"/>
+          <w:szCs w:val="26"/>
+        </w:rPr>
+        <w:t>:</w:t>
+      </w:r>
+      <w:r>
+        <w:rPr>
+          <w:sz w:val="26"/>
+          <w:szCs w:val="26"/>
+        </w:rPr>
+        <w:t xml:space="preserve"> is the IP that can be given to the function. In the encoder version, this parameter is not there, since there it gets the IP from “</w:t>
+      </w:r>
+      <w:proofErr w:type="spellStart"/>
+      <w:r>
+        <w:rPr>
+          <w:sz w:val="26"/>
+          <w:szCs w:val="26"/>
+        </w:rPr>
+        <w:t>location.host</w:t>
+      </w:r>
+      <w:proofErr w:type="spellEnd"/>
+      <w:r>
+        <w:rPr>
+          <w:sz w:val="26"/>
+          <w:szCs w:val="26"/>
+        </w:rPr>
+        <w:t>”</w:t>
+      </w:r>
+    </w:p>
+    <w:p>
+      <w:pPr>
+        <w:pStyle w:val="ListParagraph"/>
+        <w:numPr>
+          <w:ilvl w:val="0"/>
+          <w:numId w:val="6"/>
+        </w:numPr>
+        <w:rPr>
+          <w:sz w:val="26"/>
+          <w:szCs w:val="26"/>
+        </w:rPr>
+      </w:pPr>
+      <w:proofErr w:type="spellStart"/>
+      <w:proofErr w:type="gramStart"/>
+      <w:r>
+        <w:rPr>
+          <w:b/>
+          <w:sz w:val="26"/>
+          <w:szCs w:val="26"/>
+        </w:rPr>
+        <w:t>givenpass</w:t>
+      </w:r>
+      <w:proofErr w:type="spellEnd"/>
+      <w:proofErr w:type="gramEnd"/>
+      <w:r>
+        <w:rPr>
+          <w:b/>
+          <w:sz w:val="26"/>
+          <w:szCs w:val="26"/>
+        </w:rPr>
+        <w:t>:</w:t>
+      </w:r>
+      <w:r>
+        <w:rPr>
+          <w:sz w:val="26"/>
+          <w:szCs w:val="26"/>
+        </w:rPr>
+        <w:t xml:space="preserve"> is the password that can be given to the function. </w:t>
+      </w:r>
+    </w:p>
+    <w:p>
+      <w:pPr>
+        <w:spacing w:after="0"/>
+        <w:rPr>
+          <w:sz w:val="26"/>
+          <w:szCs w:val="26"/>
+        </w:rPr>
+      </w:pPr>
+    </w:p>
+    <w:p>
+      <w:pPr>
+        <w:pStyle w:val="Heading3"/>
+        <w:spacing w:before="0"/>
+        <w:rPr>
+          <w:sz w:val="28"/>
+        </w:rPr>
+      </w:pPr>
+      <w:r>
+        <w:rPr>
+          <w:sz w:val="28"/>
+        </w:rPr>
+        <w:t>File: “remote-control.js”</w:t>
+      </w:r>
+      <w:r>
+        <w:rPr>
+          <w:sz w:val="28"/>
+        </w:rPr>
+        <w:t xml:space="preserve"> explanation</w:t>
+      </w:r>
+    </w:p>
+    <w:p>
+      <w:pPr>
+        <w:rPr>
+          <w:sz w:val="26"/>
+          <w:szCs w:val="26"/>
+        </w:rPr>
+      </w:pPr>
+      <w:r>
+        <w:rPr>
+          <w:sz w:val="26"/>
+          <w:szCs w:val="26"/>
+        </w:rPr>
+        <w:t>In the file: “</w:t>
+      </w:r>
+      <w:r>
+        <w:rPr>
+          <w:b/>
+          <w:sz w:val="26"/>
+          <w:szCs w:val="26"/>
+        </w:rPr>
+        <w:t>remote-control.js</w:t>
+      </w:r>
+      <w:r>
+        <w:rPr>
+          <w:sz w:val="26"/>
+          <w:szCs w:val="26"/>
+        </w:rPr>
+        <w:t xml:space="preserve">” all the function are defined which are used in the </w:t>
+      </w:r>
+      <w:proofErr w:type="spellStart"/>
+      <w:r>
+        <w:rPr>
+          <w:sz w:val="26"/>
+          <w:szCs w:val="26"/>
+        </w:rPr>
+        <w:t>remote_controller</w:t>
+      </w:r>
+      <w:proofErr w:type="spellEnd"/>
+      <w:r>
+        <w:rPr>
+          <w:sz w:val="26"/>
+          <w:szCs w:val="26"/>
+        </w:rPr>
+        <w:t xml:space="preserve"> page.</w:t>
       </w:r>
     </w:p>
     <w:p>
@@ -1656,6 +2198,42 @@
         </w:rPr>
         <w:t>Function “</w:t>
       </w:r>
+      <w:proofErr w:type="gramStart"/>
+      <w:r>
+        <w:rPr>
+          <w:sz w:val="26"/>
+          <w:szCs w:val="26"/>
+        </w:rPr>
+        <w:t>logout(</w:t>
+      </w:r>
+      <w:proofErr w:type="gramEnd"/>
+      <w:r>
+        <w:rPr>
+          <w:sz w:val="26"/>
+          <w:szCs w:val="26"/>
+        </w:rPr>
+        <w:t>)” will log the user out.</w:t>
+      </w:r>
+    </w:p>
+    <w:p>
+      <w:pPr>
+        <w:pStyle w:val="ListParagraph"/>
+        <w:numPr>
+          <w:ilvl w:val="0"/>
+          <w:numId w:val="5"/>
+        </w:numPr>
+        <w:rPr>
+          <w:sz w:val="26"/>
+          <w:szCs w:val="26"/>
+        </w:rPr>
+      </w:pPr>
+      <w:r>
+        <w:rPr>
+          <w:sz w:val="26"/>
+          <w:szCs w:val="26"/>
+        </w:rPr>
+        <w:t>Function “</w:t>
+      </w:r>
       <w:proofErr w:type="spellStart"/>
       <w:proofErr w:type="gramStart"/>
       <w:r>
@@ -2031,107 +2609,168 @@
     <w:p>
       <w:pPr>
         <w:pStyle w:val="ListParagraph"/>
-        <w:rPr>
-          <w:sz w:val="26"/>
-          <w:szCs w:val="26"/>
-        </w:rPr>
-      </w:pPr>
-    </w:p>
-    <w:p>
-      <w:pPr>
-        <w:rPr>
-          <w:sz w:val="26"/>
-          <w:szCs w:val="26"/>
-        </w:rPr>
-      </w:pPr>
-    </w:p>
-    <w:p>
-      <w:pPr>
-        <w:rPr>
-          <w:sz w:val="26"/>
-          <w:szCs w:val="26"/>
-        </w:rPr>
-      </w:pPr>
-    </w:p>
-    <w:p>
-      <w:pPr>
-        <w:pStyle w:val="Heading3"/>
-        <w:spacing w:before="0"/>
-        <w:rPr>
-          <w:sz w:val="28"/>
-        </w:rPr>
-      </w:pPr>
-      <w:r>
-        <w:rPr>
-          <w:sz w:val="28"/>
+        <w:numPr>
+          <w:ilvl w:val="0"/>
+          <w:numId w:val="5"/>
+        </w:numPr>
+        <w:rPr>
+          <w:sz w:val="26"/>
+          <w:szCs w:val="26"/>
+        </w:rPr>
+      </w:pPr>
+      <w:r>
+        <w:rPr>
+          <w:sz w:val="26"/>
+          <w:szCs w:val="26"/>
+        </w:rPr>
+        <w:t>Function “</w:t>
+      </w:r>
+      <w:proofErr w:type="spellStart"/>
+      <w:proofErr w:type="gramStart"/>
+      <w:r>
+        <w:rPr>
+          <w:sz w:val="26"/>
+          <w:szCs w:val="26"/>
+        </w:rPr>
+        <w:t>initializeimagevent</w:t>
+      </w:r>
+      <w:proofErr w:type="spellEnd"/>
+      <w:r>
+        <w:rPr>
+          <w:sz w:val="26"/>
+          <w:szCs w:val="26"/>
+        </w:rPr>
+        <w:t>(</w:t>
+      </w:r>
+      <w:proofErr w:type="spellStart"/>
+      <w:proofErr w:type="gramEnd"/>
+      <w:r>
+        <w:rPr>
+          <w:b/>
+          <w:sz w:val="26"/>
+          <w:szCs w:val="26"/>
+        </w:rPr>
+        <w:t>imgid</w:t>
+      </w:r>
+      <w:proofErr w:type="spellEnd"/>
+      <w:r>
+        <w:rPr>
+          <w:sz w:val="26"/>
+          <w:szCs w:val="26"/>
+        </w:rPr>
+        <w:t xml:space="preserve">, </w:t>
+      </w:r>
+      <w:proofErr w:type="spellStart"/>
+      <w:r>
+        <w:rPr>
+          <w:b/>
+          <w:sz w:val="26"/>
+          <w:szCs w:val="26"/>
+        </w:rPr>
+        <w:t>delayms</w:t>
+      </w:r>
+      <w:proofErr w:type="spellEnd"/>
+      <w:r>
+        <w:rPr>
+          <w:sz w:val="26"/>
+          <w:szCs w:val="26"/>
+        </w:rPr>
+        <w:t>)” will initialize an interval that updates pictures in the browser.</w:t>
+      </w:r>
+    </w:p>
+    <w:p>
+      <w:pPr>
+        <w:pStyle w:val="ListParagraph"/>
+        <w:numPr>
+          <w:ilvl w:val="0"/>
+          <w:numId w:val="6"/>
+        </w:numPr>
+        <w:rPr>
+          <w:sz w:val="26"/>
+          <w:szCs w:val="26"/>
+        </w:rPr>
+      </w:pPr>
+      <w:proofErr w:type="spellStart"/>
+      <w:proofErr w:type="gramStart"/>
+      <w:r>
+        <w:rPr>
+          <w:b/>
+          <w:sz w:val="26"/>
+          <w:szCs w:val="26"/>
         </w:rPr>
         <w:lastRenderedPageBreak/>
-        <w:t>File: “indoc-events.js”</w:t>
-      </w:r>
-      <w:r>
-        <w:rPr>
-          <w:sz w:val="28"/>
-        </w:rPr>
-        <w:t xml:space="preserve"> explanation</w:t>
-      </w:r>
-    </w:p>
-    <w:p>
-      <w:pPr>
-        <w:rPr>
-          <w:sz w:val="26"/>
-          <w:szCs w:val="26"/>
-        </w:rPr>
-      </w:pPr>
-      <w:r>
-        <w:rPr>
-          <w:sz w:val="26"/>
-          <w:szCs w:val="26"/>
-        </w:rPr>
-        <w:t>In the file: “</w:t>
-      </w:r>
-      <w:r>
-        <w:rPr>
-          <w:b/>
-          <w:sz w:val="26"/>
-          <w:szCs w:val="26"/>
-        </w:rPr>
-        <w:t>indoc-events.js</w:t>
-      </w:r>
-      <w:r>
-        <w:rPr>
-          <w:sz w:val="26"/>
-          <w:szCs w:val="26"/>
-        </w:rPr>
-        <w:t xml:space="preserve">” all the events inside the html pages are defined. These events are made with JQuery! The functions are the separate html documents to keep it a little more organized. </w:t>
-      </w:r>
-    </w:p>
-    <w:p>
-      <w:pPr>
-        <w:pStyle w:val="Heading3"/>
-        <w:rPr>
-          <w:sz w:val="28"/>
-        </w:rPr>
-      </w:pPr>
-      <w:r>
-        <w:rPr>
-          <w:sz w:val="28"/>
-        </w:rPr>
-        <w:t>File: “Cookies/handlecookies.js” explanation</w:t>
-      </w:r>
-    </w:p>
-    <w:p>
-      <w:pPr>
-        <w:rPr>
-          <w:sz w:val="26"/>
-          <w:szCs w:val="26"/>
-        </w:rPr>
-      </w:pPr>
-      <w:r>
-        <w:rPr>
-          <w:sz w:val="26"/>
-          <w:szCs w:val="26"/>
-        </w:rPr>
-        <w:t>In this file all the function to handle cookies are defined.</w:t>
+        <w:t>imgid</w:t>
+      </w:r>
+      <w:proofErr w:type="spellEnd"/>
+      <w:proofErr w:type="gramEnd"/>
+      <w:r>
+        <w:rPr>
+          <w:b/>
+          <w:sz w:val="26"/>
+          <w:szCs w:val="26"/>
+        </w:rPr>
+        <w:t xml:space="preserve">: </w:t>
+      </w:r>
+      <w:r>
+        <w:rPr>
+          <w:sz w:val="26"/>
+          <w:szCs w:val="26"/>
+        </w:rPr>
+        <w:t xml:space="preserve">is the id / class of the </w:t>
+      </w:r>
+      <w:proofErr w:type="spellStart"/>
+      <w:r>
+        <w:rPr>
+          <w:sz w:val="26"/>
+          <w:szCs w:val="26"/>
+        </w:rPr>
+        <w:t>img</w:t>
+      </w:r>
+      <w:proofErr w:type="spellEnd"/>
+      <w:r>
+        <w:rPr>
+          <w:sz w:val="26"/>
+          <w:szCs w:val="26"/>
+        </w:rPr>
+        <w:t xml:space="preserve"> tag that is updated.</w:t>
+      </w:r>
+    </w:p>
+    <w:p>
+      <w:pPr>
+        <w:pStyle w:val="ListParagraph"/>
+        <w:numPr>
+          <w:ilvl w:val="0"/>
+          <w:numId w:val="6"/>
+        </w:numPr>
+        <w:rPr>
+          <w:sz w:val="26"/>
+          <w:szCs w:val="26"/>
+        </w:rPr>
+      </w:pPr>
+      <w:proofErr w:type="spellStart"/>
+      <w:proofErr w:type="gramStart"/>
+      <w:r>
+        <w:rPr>
+          <w:sz w:val="26"/>
+          <w:szCs w:val="26"/>
+        </w:rPr>
+        <w:t>delayms</w:t>
+      </w:r>
+      <w:proofErr w:type="spellEnd"/>
+      <w:proofErr w:type="gramEnd"/>
+      <w:r>
+        <w:rPr>
+          <w:sz w:val="26"/>
+          <w:szCs w:val="26"/>
+        </w:rPr>
+        <w:t>:</w:t>
+      </w:r>
+      <w:r>
+        <w:rPr>
+          <w:sz w:val="26"/>
+          <w:szCs w:val="26"/>
+        </w:rPr>
+        <w:t xml:space="preserve"> is the time that is between the updates of the images.</w:t>
       </w:r>
     </w:p>
     <w:p>
@@ -2160,7 +2799,7 @@
           <w:sz w:val="26"/>
           <w:szCs w:val="26"/>
         </w:rPr>
-        <w:t>setCookie</w:t>
+        <w:t>initializesingleimagevent</w:t>
       </w:r>
       <w:proofErr w:type="spellEnd"/>
       <w:r>
@@ -2178,63 +2817,38 @@
           <w:sz w:val="26"/>
           <w:szCs w:val="26"/>
         </w:rPr>
-        <w:t>cname</w:t>
-      </w:r>
-      <w:proofErr w:type="spellEnd"/>
-      <w:r>
-        <w:rPr>
-          <w:sz w:val="26"/>
-          <w:szCs w:val="26"/>
-        </w:rPr>
-        <w:t xml:space="preserve">, </w:t>
-      </w:r>
-      <w:proofErr w:type="spellStart"/>
-      <w:r>
-        <w:rPr>
-          <w:b/>
-          <w:sz w:val="26"/>
-          <w:szCs w:val="26"/>
-        </w:rPr>
-        <w:t>cvalue</w:t>
-      </w:r>
-      <w:proofErr w:type="spellEnd"/>
-      <w:r>
-        <w:rPr>
-          <w:sz w:val="26"/>
-          <w:szCs w:val="26"/>
-        </w:rPr>
-        <w:t xml:space="preserve">, </w:t>
-      </w:r>
-      <w:proofErr w:type="spellStart"/>
-      <w:r>
-        <w:rPr>
-          <w:b/>
-          <w:sz w:val="26"/>
-          <w:szCs w:val="26"/>
-        </w:rPr>
-        <w:t>exdate</w:t>
-      </w:r>
-      <w:proofErr w:type="spellEnd"/>
-      <w:r>
-        <w:rPr>
-          <w:sz w:val="26"/>
-          <w:szCs w:val="26"/>
-        </w:rPr>
-        <w:t>)</w:t>
-      </w:r>
-      <w:r>
-        <w:rPr>
-          <w:sz w:val="26"/>
-          <w:szCs w:val="26"/>
-        </w:rPr>
-        <w:t>”</w:t>
-      </w:r>
-      <w:r>
-        <w:rPr>
-          <w:sz w:val="26"/>
-          <w:szCs w:val="26"/>
-        </w:rPr>
-        <w:t xml:space="preserve"> is a function that can set and or update a cookie.</w:t>
+        <w:t>imgid</w:t>
+      </w:r>
+      <w:proofErr w:type="spellEnd"/>
+      <w:r>
+        <w:rPr>
+          <w:sz w:val="26"/>
+          <w:szCs w:val="26"/>
+        </w:rPr>
+        <w:t>)”</w:t>
+      </w:r>
+      <w:r>
+        <w:rPr>
+          <w:sz w:val="26"/>
+          <w:szCs w:val="26"/>
+        </w:rPr>
+        <w:t xml:space="preserve"> will initialize an image once. This is used when the user passes past the middle screen, the </w:t>
+      </w:r>
+      <w:proofErr w:type="spellStart"/>
+      <w:r>
+        <w:rPr>
+          <w:sz w:val="26"/>
+          <w:szCs w:val="26"/>
+        </w:rPr>
+        <w:t>img</w:t>
+      </w:r>
+      <w:proofErr w:type="spellEnd"/>
+      <w:r>
+        <w:rPr>
+          <w:sz w:val="26"/>
+          <w:szCs w:val="26"/>
+        </w:rPr>
+        <w:t xml:space="preserve"> is updates once so the image is not out of date or empty. </w:t>
       </w:r>
     </w:p>
     <w:p>
@@ -2257,15 +2871,15 @@
           <w:sz w:val="26"/>
           <w:szCs w:val="26"/>
         </w:rPr>
-        <w:t>c</w:t>
-      </w:r>
-      <w:r>
-        <w:rPr>
-          <w:b/>
-          <w:sz w:val="26"/>
-          <w:szCs w:val="26"/>
-        </w:rPr>
-        <w:t>name</w:t>
+        <w:t>i</w:t>
+      </w:r>
+      <w:r>
+        <w:rPr>
+          <w:b/>
+          <w:sz w:val="26"/>
+          <w:szCs w:val="26"/>
+        </w:rPr>
+        <w:t>mgid</w:t>
       </w:r>
       <w:proofErr w:type="spellEnd"/>
       <w:proofErr w:type="gramEnd"/>
@@ -2275,14 +2889,99 @@
           <w:sz w:val="26"/>
           <w:szCs w:val="26"/>
         </w:rPr>
-        <w:t>:</w:t>
-      </w:r>
-      <w:r>
-        <w:rPr>
-          <w:sz w:val="26"/>
-          <w:szCs w:val="26"/>
-        </w:rPr>
-        <w:t xml:space="preserve"> is the name of the cookie. To get the value of a cookie you will need the name.</w:t>
+        <w:t xml:space="preserve">: </w:t>
+      </w:r>
+      <w:r>
+        <w:rPr>
+          <w:sz w:val="26"/>
+          <w:szCs w:val="26"/>
+        </w:rPr>
+        <w:t xml:space="preserve">is the id </w:t>
+      </w:r>
+      <w:r>
+        <w:rPr>
+          <w:sz w:val="26"/>
+          <w:szCs w:val="26"/>
+        </w:rPr>
+        <w:t xml:space="preserve">/ class </w:t>
+      </w:r>
+      <w:r>
+        <w:rPr>
+          <w:sz w:val="26"/>
+          <w:szCs w:val="26"/>
+        </w:rPr>
+        <w:t xml:space="preserve">of the </w:t>
+      </w:r>
+      <w:proofErr w:type="spellStart"/>
+      <w:r>
+        <w:rPr>
+          <w:sz w:val="26"/>
+          <w:szCs w:val="26"/>
+        </w:rPr>
+        <w:t>img</w:t>
+      </w:r>
+      <w:proofErr w:type="spellEnd"/>
+      <w:r>
+        <w:rPr>
+          <w:sz w:val="26"/>
+          <w:szCs w:val="26"/>
+        </w:rPr>
+        <w:t xml:space="preserve"> tag that is updated.</w:t>
+      </w:r>
+    </w:p>
+    <w:p>
+      <w:pPr>
+        <w:pStyle w:val="ListParagraph"/>
+        <w:numPr>
+          <w:ilvl w:val="0"/>
+          <w:numId w:val="5"/>
+        </w:numPr>
+        <w:rPr>
+          <w:sz w:val="26"/>
+          <w:szCs w:val="26"/>
+        </w:rPr>
+      </w:pPr>
+      <w:r>
+        <w:rPr>
+          <w:sz w:val="26"/>
+          <w:szCs w:val="26"/>
+        </w:rPr>
+        <w:t>Function “</w:t>
+      </w:r>
+      <w:proofErr w:type="spellStart"/>
+      <w:proofErr w:type="gramStart"/>
+      <w:r>
+        <w:rPr>
+          <w:sz w:val="26"/>
+          <w:szCs w:val="26"/>
+        </w:rPr>
+        <w:t>updatecurrentlylive</w:t>
+      </w:r>
+      <w:proofErr w:type="spellEnd"/>
+      <w:r>
+        <w:rPr>
+          <w:sz w:val="26"/>
+          <w:szCs w:val="26"/>
+        </w:rPr>
+        <w:t>(</w:t>
+      </w:r>
+      <w:proofErr w:type="spellStart"/>
+      <w:proofErr w:type="gramEnd"/>
+      <w:r>
+        <w:rPr>
+          <w:b/>
+          <w:sz w:val="26"/>
+          <w:szCs w:val="26"/>
+        </w:rPr>
+        <w:t>succesfunction</w:t>
+      </w:r>
+      <w:proofErr w:type="spellEnd"/>
+      <w:r>
+        <w:rPr>
+          <w:sz w:val="26"/>
+          <w:szCs w:val="26"/>
+        </w:rPr>
+        <w:t>)” updates a variable that says of the user is currently livestreaming.</w:t>
       </w:r>
     </w:p>
     <w:p>
@@ -2305,15 +3004,7 @@
           <w:sz w:val="26"/>
           <w:szCs w:val="26"/>
         </w:rPr>
-        <w:t>c</w:t>
-      </w:r>
-      <w:r>
-        <w:rPr>
-          <w:b/>
-          <w:sz w:val="26"/>
-          <w:szCs w:val="26"/>
-        </w:rPr>
-        <w:t>value</w:t>
+        <w:t>successfunction</w:t>
       </w:r>
       <w:proofErr w:type="spellEnd"/>
       <w:proofErr w:type="gramEnd"/>
@@ -2323,14 +3014,260 @@
           <w:sz w:val="26"/>
           <w:szCs w:val="26"/>
         </w:rPr>
-        <w:t>:</w:t>
-      </w:r>
-      <w:r>
-        <w:rPr>
-          <w:sz w:val="26"/>
-          <w:szCs w:val="26"/>
-        </w:rPr>
-        <w:t xml:space="preserve"> is the value of the cookie.</w:t>
+        <w:t xml:space="preserve">: </w:t>
+      </w:r>
+      <w:r>
+        <w:rPr>
+          <w:sz w:val="26"/>
+          <w:szCs w:val="26"/>
+        </w:rPr>
+        <w:t xml:space="preserve">a function that will be executed after it got the current recording status. </w:t>
+      </w:r>
+    </w:p>
+    <w:p>
+      <w:pPr>
+        <w:pStyle w:val="ListParagraph"/>
+        <w:rPr>
+          <w:sz w:val="26"/>
+          <w:szCs w:val="26"/>
+        </w:rPr>
+      </w:pPr>
+    </w:p>
+    <w:p>
+      <w:pPr>
+        <w:pStyle w:val="ListParagraph"/>
+        <w:rPr>
+          <w:sz w:val="26"/>
+          <w:szCs w:val="26"/>
+        </w:rPr>
+      </w:pPr>
+    </w:p>
+    <w:p>
+      <w:pPr>
+        <w:rPr>
+          <w:sz w:val="26"/>
+          <w:szCs w:val="26"/>
+        </w:rPr>
+      </w:pPr>
+    </w:p>
+    <w:p>
+      <w:pPr>
+        <w:rPr>
+          <w:sz w:val="26"/>
+          <w:szCs w:val="26"/>
+        </w:rPr>
+      </w:pPr>
+    </w:p>
+    <w:p>
+      <w:pPr>
+        <w:pStyle w:val="Heading3"/>
+        <w:spacing w:before="0"/>
+        <w:rPr>
+          <w:sz w:val="28"/>
+        </w:rPr>
+      </w:pPr>
+      <w:r>
+        <w:rPr>
+          <w:sz w:val="28"/>
+        </w:rPr>
+        <w:t>File: “indoc-events.js”</w:t>
+      </w:r>
+      <w:r>
+        <w:rPr>
+          <w:sz w:val="28"/>
+        </w:rPr>
+        <w:t xml:space="preserve"> explanation</w:t>
+      </w:r>
+    </w:p>
+    <w:p>
+      <w:pPr>
+        <w:rPr>
+          <w:sz w:val="26"/>
+          <w:szCs w:val="26"/>
+        </w:rPr>
+      </w:pPr>
+      <w:r>
+        <w:rPr>
+          <w:sz w:val="26"/>
+          <w:szCs w:val="26"/>
+        </w:rPr>
+        <w:t>In the file: “</w:t>
+      </w:r>
+      <w:r>
+        <w:rPr>
+          <w:b/>
+          <w:sz w:val="26"/>
+          <w:szCs w:val="26"/>
+        </w:rPr>
+        <w:t>indoc-events.js</w:t>
+      </w:r>
+      <w:r>
+        <w:rPr>
+          <w:sz w:val="26"/>
+          <w:szCs w:val="26"/>
+        </w:rPr>
+        <w:t>” all the events inside the html pages are defined. These events are made with JQuery! The</w:t>
+      </w:r>
+      <w:r>
+        <w:rPr>
+          <w:sz w:val="26"/>
+          <w:szCs w:val="26"/>
+        </w:rPr>
+        <w:t xml:space="preserve"> first 2</w:t>
+      </w:r>
+      <w:r>
+        <w:rPr>
+          <w:sz w:val="26"/>
+          <w:szCs w:val="26"/>
+        </w:rPr>
+        <w:t xml:space="preserve"> functions are the separate html documents to keep it a little more organized. </w:t>
+      </w:r>
+    </w:p>
+    <w:p>
+      <w:pPr>
+        <w:rPr>
+          <w:sz w:val="26"/>
+          <w:szCs w:val="26"/>
+        </w:rPr>
+      </w:pPr>
+      <w:r>
+        <w:rPr>
+          <w:sz w:val="26"/>
+          <w:szCs w:val="26"/>
+        </w:rPr>
+        <w:t xml:space="preserve">The other functions are made to have as less code to be rewritten. </w:t>
+      </w:r>
+    </w:p>
+    <w:p>
+      <w:pPr>
+        <w:pStyle w:val="Heading3"/>
+        <w:rPr>
+          <w:sz w:val="28"/>
+        </w:rPr>
+      </w:pPr>
+      <w:r>
+        <w:rPr>
+          <w:sz w:val="28"/>
+        </w:rPr>
+        <w:t>File: “Cookies/handlecookies.js” explanation</w:t>
+      </w:r>
+    </w:p>
+    <w:p>
+      <w:pPr>
+        <w:rPr>
+          <w:sz w:val="26"/>
+          <w:szCs w:val="26"/>
+        </w:rPr>
+      </w:pPr>
+      <w:r>
+        <w:rPr>
+          <w:sz w:val="26"/>
+          <w:szCs w:val="26"/>
+        </w:rPr>
+        <w:t>In this file all the function to handle cookies are defined.</w:t>
+      </w:r>
+    </w:p>
+    <w:p>
+      <w:pPr>
+        <w:pStyle w:val="ListParagraph"/>
+        <w:numPr>
+          <w:ilvl w:val="0"/>
+          <w:numId w:val="5"/>
+        </w:numPr>
+        <w:rPr>
+          <w:sz w:val="26"/>
+          <w:szCs w:val="26"/>
+        </w:rPr>
+      </w:pPr>
+      <w:r>
+        <w:rPr>
+          <w:sz w:val="26"/>
+          <w:szCs w:val="26"/>
+        </w:rPr>
+        <w:t>Function “</w:t>
+      </w:r>
+      <w:proofErr w:type="spellStart"/>
+      <w:proofErr w:type="gramStart"/>
+      <w:r>
+        <w:rPr>
+          <w:sz w:val="26"/>
+          <w:szCs w:val="26"/>
+        </w:rPr>
+        <w:t>setCookie</w:t>
+      </w:r>
+      <w:proofErr w:type="spellEnd"/>
+      <w:r>
+        <w:rPr>
+          <w:sz w:val="26"/>
+          <w:szCs w:val="26"/>
+        </w:rPr>
+        <w:t>(</w:t>
+      </w:r>
+      <w:proofErr w:type="spellStart"/>
+      <w:proofErr w:type="gramEnd"/>
+      <w:r>
+        <w:rPr>
+          <w:b/>
+          <w:sz w:val="26"/>
+          <w:szCs w:val="26"/>
+        </w:rPr>
+        <w:t>cname</w:t>
+      </w:r>
+      <w:proofErr w:type="spellEnd"/>
+      <w:r>
+        <w:rPr>
+          <w:sz w:val="26"/>
+          <w:szCs w:val="26"/>
+        </w:rPr>
+        <w:t xml:space="preserve">, </w:t>
+      </w:r>
+      <w:proofErr w:type="spellStart"/>
+      <w:r>
+        <w:rPr>
+          <w:b/>
+          <w:sz w:val="26"/>
+          <w:szCs w:val="26"/>
+        </w:rPr>
+        <w:t>cvalue</w:t>
+      </w:r>
+      <w:proofErr w:type="spellEnd"/>
+      <w:r>
+        <w:rPr>
+          <w:sz w:val="26"/>
+          <w:szCs w:val="26"/>
+        </w:rPr>
+        <w:t xml:space="preserve">, </w:t>
+      </w:r>
+      <w:proofErr w:type="spellStart"/>
+      <w:r>
+        <w:rPr>
+          <w:b/>
+          <w:sz w:val="26"/>
+          <w:szCs w:val="26"/>
+        </w:rPr>
+        <w:t>exdate</w:t>
+      </w:r>
+      <w:proofErr w:type="spellEnd"/>
+      <w:r>
+        <w:rPr>
+          <w:sz w:val="26"/>
+          <w:szCs w:val="26"/>
+        </w:rPr>
+        <w:t>)</w:t>
+      </w:r>
+      <w:r>
+        <w:rPr>
+          <w:sz w:val="26"/>
+          <w:szCs w:val="26"/>
+        </w:rPr>
+        <w:t>”</w:t>
+      </w:r>
+      <w:r>
+        <w:rPr>
+          <w:sz w:val="26"/>
+          <w:szCs w:val="26"/>
+        </w:rPr>
+        <w:t xml:space="preserve"> is a function that can set and or update a cookie.</w:t>
       </w:r>
     </w:p>
     <w:p>
@@ -2353,6 +3290,102 @@
           <w:sz w:val="26"/>
           <w:szCs w:val="26"/>
         </w:rPr>
+        <w:t>c</w:t>
+      </w:r>
+      <w:r>
+        <w:rPr>
+          <w:b/>
+          <w:sz w:val="26"/>
+          <w:szCs w:val="26"/>
+        </w:rPr>
+        <w:t>name</w:t>
+      </w:r>
+      <w:proofErr w:type="spellEnd"/>
+      <w:proofErr w:type="gramEnd"/>
+      <w:r>
+        <w:rPr>
+          <w:b/>
+          <w:sz w:val="26"/>
+          <w:szCs w:val="26"/>
+        </w:rPr>
+        <w:t>:</w:t>
+      </w:r>
+      <w:r>
+        <w:rPr>
+          <w:sz w:val="26"/>
+          <w:szCs w:val="26"/>
+        </w:rPr>
+        <w:t xml:space="preserve"> is the name of the cookie. To get the value of a cookie you will need the name.</w:t>
+      </w:r>
+    </w:p>
+    <w:p>
+      <w:pPr>
+        <w:pStyle w:val="ListParagraph"/>
+        <w:numPr>
+          <w:ilvl w:val="0"/>
+          <w:numId w:val="6"/>
+        </w:numPr>
+        <w:rPr>
+          <w:sz w:val="26"/>
+          <w:szCs w:val="26"/>
+        </w:rPr>
+      </w:pPr>
+      <w:proofErr w:type="spellStart"/>
+      <w:proofErr w:type="gramStart"/>
+      <w:r>
+        <w:rPr>
+          <w:b/>
+          <w:sz w:val="26"/>
+          <w:szCs w:val="26"/>
+        </w:rPr>
+        <w:t>c</w:t>
+      </w:r>
+      <w:r>
+        <w:rPr>
+          <w:b/>
+          <w:sz w:val="26"/>
+          <w:szCs w:val="26"/>
+        </w:rPr>
+        <w:t>value</w:t>
+      </w:r>
+      <w:proofErr w:type="spellEnd"/>
+      <w:proofErr w:type="gramEnd"/>
+      <w:r>
+        <w:rPr>
+          <w:b/>
+          <w:sz w:val="26"/>
+          <w:szCs w:val="26"/>
+        </w:rPr>
+        <w:t>:</w:t>
+      </w:r>
+      <w:r>
+        <w:rPr>
+          <w:sz w:val="26"/>
+          <w:szCs w:val="26"/>
+        </w:rPr>
+        <w:t xml:space="preserve"> is the value of the cookie.</w:t>
+      </w:r>
+    </w:p>
+    <w:p>
+      <w:pPr>
+        <w:pStyle w:val="ListParagraph"/>
+        <w:numPr>
+          <w:ilvl w:val="0"/>
+          <w:numId w:val="6"/>
+        </w:numPr>
+        <w:rPr>
+          <w:sz w:val="26"/>
+          <w:szCs w:val="26"/>
+        </w:rPr>
+      </w:pPr>
+      <w:proofErr w:type="spellStart"/>
+      <w:proofErr w:type="gramStart"/>
+      <w:r>
+        <w:rPr>
+          <w:b/>
+          <w:sz w:val="26"/>
+          <w:szCs w:val="26"/>
+        </w:rPr>
         <w:t>e</w:t>
       </w:r>
       <w:r>
@@ -2562,7 +3595,29 @@
           <w:sz w:val="26"/>
           <w:szCs w:val="26"/>
         </w:rPr>
-        <w:t>is a function that looks at the username cookie. If this is not empty, it returns true, else it returns false. This is useful if the web application is running on a separate server. When the webapp is running on the encoder itself. This is unnecessary since the encoder already knows the username and only needs a password.</w:t>
+        <w:t xml:space="preserve">is a function that looks at the username cookie. If this is not empty, it returns true, else it returns false. This is useful if the web </w:t>
+      </w:r>
+      <w:r>
+        <w:rPr>
+          <w:sz w:val="26"/>
+          <w:szCs w:val="26"/>
+        </w:rPr>
+        <w:lastRenderedPageBreak/>
+        <w:t xml:space="preserve">application is running on a separate server. When the </w:t>
+      </w:r>
+      <w:r>
+        <w:rPr>
+          <w:sz w:val="26"/>
+          <w:szCs w:val="26"/>
+        </w:rPr>
+        <w:t>website</w:t>
+      </w:r>
+      <w:r>
+        <w:rPr>
+          <w:sz w:val="26"/>
+          <w:szCs w:val="26"/>
+        </w:rPr>
+        <w:t xml:space="preserve"> is running on the encoder itself. This is unnecessary since the encoder already knows the username and only needs a password.</w:t>
       </w:r>
     </w:p>
     <w:p>
@@ -2709,412 +3764,454 @@
           <w:sz w:val="28"/>
         </w:rPr>
       </w:pPr>
+      <w:r>
+        <w:rPr>
+          <w:sz w:val="28"/>
+        </w:rPr>
+        <w:lastRenderedPageBreak/>
+        <w:t>File layout explanation</w:t>
+      </w:r>
+    </w:p>
+    <w:p>
+      <w:pPr>
+        <w:rPr>
+          <w:sz w:val="26"/>
+          <w:szCs w:val="26"/>
+        </w:rPr>
+      </w:pPr>
+      <w:r>
+        <w:rPr>
+          <w:sz w:val="26"/>
+          <w:szCs w:val="26"/>
+        </w:rPr>
+        <w:t xml:space="preserve">I made the file layout as easy as possible. When you go to the main directory. You should automatically go to the </w:t>
+      </w:r>
+      <w:r>
+        <w:rPr>
+          <w:b/>
+          <w:sz w:val="26"/>
+          <w:szCs w:val="26"/>
+        </w:rPr>
+        <w:t>index.html</w:t>
+      </w:r>
+      <w:r>
+        <w:rPr>
+          <w:sz w:val="26"/>
+          <w:szCs w:val="26"/>
+        </w:rPr>
+        <w:t xml:space="preserve"> page where you would be able to log in. If you are on a mobile device that the </w:t>
+      </w:r>
+      <w:r>
+        <w:rPr>
+          <w:sz w:val="26"/>
+          <w:szCs w:val="26"/>
+        </w:rPr>
+        <w:t>website</w:t>
+      </w:r>
+      <w:r>
+        <w:rPr>
+          <w:sz w:val="26"/>
+          <w:szCs w:val="26"/>
+        </w:rPr>
+        <w:t xml:space="preserve"> supports, before loading anything else, you will get redirected to the mobile folder. Inside there is the same </w:t>
+      </w:r>
+      <w:r>
+        <w:rPr>
+          <w:b/>
+          <w:sz w:val="26"/>
+          <w:szCs w:val="26"/>
+        </w:rPr>
+        <w:t>index.html</w:t>
+      </w:r>
+      <w:r>
+        <w:rPr>
+          <w:sz w:val="26"/>
+          <w:szCs w:val="26"/>
+        </w:rPr>
+        <w:t xml:space="preserve"> file but changed so it looks better on a mobile device.</w:t>
+      </w:r>
+    </w:p>
+    <w:p>
+      <w:pPr>
+        <w:rPr>
+          <w:sz w:val="26"/>
+          <w:szCs w:val="26"/>
+        </w:rPr>
+      </w:pPr>
+      <w:r>
+        <w:rPr>
+          <w:sz w:val="26"/>
+          <w:szCs w:val="26"/>
+        </w:rPr>
+        <w:t xml:space="preserve">When logged into the encoder, you will be redirected to </w:t>
+      </w:r>
+      <w:r>
+        <w:rPr>
+          <w:b/>
+          <w:sz w:val="26"/>
+          <w:szCs w:val="26"/>
+        </w:rPr>
+        <w:t>remote_controller.html</w:t>
+      </w:r>
+      <w:r>
+        <w:rPr>
+          <w:sz w:val="26"/>
+          <w:szCs w:val="26"/>
+        </w:rPr>
+        <w:t xml:space="preserve"> inside the </w:t>
+      </w:r>
+      <w:r>
+        <w:rPr>
+          <w:sz w:val="26"/>
+          <w:szCs w:val="26"/>
+        </w:rPr>
+        <w:t>current</w:t>
+      </w:r>
+      <w:r>
+        <w:rPr>
+          <w:sz w:val="26"/>
+          <w:szCs w:val="26"/>
+        </w:rPr>
+        <w:t xml:space="preserve"> folder. So when you got redirected to the mobile site, your </w:t>
+      </w:r>
+      <w:r>
+        <w:rPr>
+          <w:b/>
+          <w:sz w:val="26"/>
+          <w:szCs w:val="26"/>
+        </w:rPr>
+        <w:t>remote_controller.html</w:t>
+      </w:r>
+      <w:r>
+        <w:rPr>
+          <w:sz w:val="26"/>
+          <w:szCs w:val="26"/>
+        </w:rPr>
+        <w:t xml:space="preserve"> file will be inside the mobile folder. This will also be optimized to be used on a mobile device.</w:t>
+      </w:r>
+    </w:p>
+    <w:p>
+      <w:pPr>
+        <w:rPr>
+          <w:sz w:val="26"/>
+          <w:szCs w:val="26"/>
+        </w:rPr>
+      </w:pPr>
+      <w:r>
+        <w:rPr>
+          <w:sz w:val="26"/>
+          <w:szCs w:val="26"/>
+        </w:rPr>
+        <w:t xml:space="preserve">When using the site on a tablet, or anything that has a wider resolution than </w:t>
+      </w:r>
+      <w:r>
+        <w:rPr>
+          <w:b/>
+          <w:sz w:val="26"/>
+          <w:szCs w:val="26"/>
+        </w:rPr>
+        <w:t>1024px</w:t>
+      </w:r>
+      <w:r>
+        <w:rPr>
+          <w:sz w:val="26"/>
+          <w:szCs w:val="26"/>
+        </w:rPr>
+        <w:t>, your style will be changed so the site will still give you the best experience possible.</w:t>
+      </w:r>
+    </w:p>
+    <w:p>
+      <w:pPr>
+        <w:rPr>
+          <w:sz w:val="26"/>
+          <w:szCs w:val="26"/>
+        </w:rPr>
+      </w:pPr>
+      <w:r>
+        <w:rPr>
+          <w:sz w:val="26"/>
+          <w:szCs w:val="26"/>
+        </w:rPr>
+        <w:t>All JavaScript files are inside the folder “</w:t>
+      </w:r>
+      <w:r>
+        <w:rPr>
+          <w:b/>
+          <w:sz w:val="26"/>
+          <w:szCs w:val="26"/>
+        </w:rPr>
+        <w:t>Scripts</w:t>
+      </w:r>
+      <w:r>
+        <w:rPr>
+          <w:sz w:val="26"/>
+          <w:szCs w:val="26"/>
+        </w:rPr>
+        <w:t>”</w:t>
+      </w:r>
+      <w:r>
+        <w:rPr>
+          <w:sz w:val="26"/>
+          <w:szCs w:val="26"/>
+        </w:rPr>
+        <w:t xml:space="preserve"> (except a couple)</w:t>
+      </w:r>
+      <w:r>
+        <w:rPr>
+          <w:sz w:val="26"/>
+          <w:szCs w:val="26"/>
+        </w:rPr>
+        <w:t>. This is done because when using the site on a mobile device, you don’t need different script.</w:t>
+      </w:r>
+    </w:p>
+    <w:p>
+      <w:pPr>
+        <w:rPr>
+          <w:sz w:val="26"/>
+          <w:szCs w:val="26"/>
+        </w:rPr>
+      </w:pPr>
+      <w:r>
+        <w:rPr>
+          <w:sz w:val="26"/>
+          <w:szCs w:val="26"/>
+        </w:rPr>
+        <w:t>Everything you need for the cookies, are in the folder “</w:t>
+      </w:r>
+      <w:r>
+        <w:rPr>
+          <w:b/>
+          <w:sz w:val="26"/>
+          <w:szCs w:val="26"/>
+        </w:rPr>
+        <w:t>Cookies</w:t>
+      </w:r>
+      <w:r>
+        <w:rPr>
+          <w:sz w:val="26"/>
+          <w:szCs w:val="26"/>
+        </w:rPr>
+        <w:t xml:space="preserve">”. There are 2 html files that are optimized for </w:t>
+      </w:r>
+      <w:r>
+        <w:rPr>
+          <w:sz w:val="26"/>
+          <w:szCs w:val="26"/>
+        </w:rPr>
+        <w:t xml:space="preserve">both </w:t>
+      </w:r>
+      <w:r>
+        <w:rPr>
+          <w:sz w:val="26"/>
+          <w:szCs w:val="26"/>
+        </w:rPr>
+        <w:t>desktop and mobile</w:t>
+      </w:r>
+      <w:r>
+        <w:rPr>
+          <w:sz w:val="26"/>
+          <w:szCs w:val="26"/>
+        </w:rPr>
+        <w:t xml:space="preserve"> devices</w:t>
+      </w:r>
+      <w:r>
+        <w:rPr>
+          <w:sz w:val="26"/>
+          <w:szCs w:val="26"/>
+        </w:rPr>
+        <w:t xml:space="preserve">/tablets. </w:t>
+      </w:r>
+      <w:r>
+        <w:rPr>
+          <w:sz w:val="26"/>
+          <w:szCs w:val="26"/>
+        </w:rPr>
+        <w:t>When the user wants more information on the cookies in the web page, he will be redirected to “</w:t>
+      </w:r>
+      <w:r>
+        <w:rPr>
+          <w:b/>
+          <w:sz w:val="26"/>
+          <w:szCs w:val="26"/>
+        </w:rPr>
+        <w:t>Cookieinformation.html</w:t>
+      </w:r>
+      <w:r>
+        <w:rPr>
+          <w:sz w:val="26"/>
+          <w:szCs w:val="26"/>
+        </w:rPr>
+        <w:t>”. This will explain how the site uses cookies and briefly explains what cookies are.</w:t>
+      </w:r>
+      <w:r>
+        <w:rPr>
+          <w:sz w:val="26"/>
+          <w:szCs w:val="26"/>
+        </w:rPr>
+        <w:br/>
+        <w:t>When the cookies are disabled, the user gets redirected to “</w:t>
+      </w:r>
+      <w:r>
+        <w:rPr>
+          <w:b/>
+          <w:sz w:val="26"/>
+          <w:szCs w:val="26"/>
+        </w:rPr>
+        <w:t>nocookiesenabled.html</w:t>
+      </w:r>
+      <w:r>
+        <w:rPr>
+          <w:sz w:val="26"/>
+          <w:szCs w:val="26"/>
+        </w:rPr>
+        <w:t xml:space="preserve">”. This will explain how to turn cookies on, will be able to redirect to the “Cookieinformation.html” file for more information and briefly explains what the site uses cookies for. </w:t>
+      </w:r>
+      <w:r>
+        <w:rPr>
+          <w:sz w:val="26"/>
+          <w:szCs w:val="26"/>
+        </w:rPr>
+        <w:br/>
+      </w:r>
+      <w:r>
+        <w:rPr>
+          <w:sz w:val="26"/>
+          <w:szCs w:val="26"/>
+        </w:rPr>
+        <w:t>With that, there is a style file. This is for all the styles inside these 2 html files.</w:t>
+      </w:r>
+    </w:p>
+    <w:p>
+      <w:pPr>
+        <w:rPr>
+          <w:sz w:val="26"/>
+          <w:szCs w:val="26"/>
+        </w:rPr>
+      </w:pPr>
+      <w:r>
+        <w:rPr>
+          <w:sz w:val="26"/>
+          <w:szCs w:val="26"/>
+        </w:rPr>
+        <w:t>And there is a handlecookies.js file. In this file we define all the functions that are used to set and get cookies. Detect if there are no cookies enables, and so on.</w:t>
+      </w:r>
+    </w:p>
+    <w:p>
+      <w:pPr>
+        <w:rPr>
+          <w:sz w:val="26"/>
+          <w:szCs w:val="26"/>
+        </w:rPr>
+      </w:pPr>
+      <w:r>
+        <w:rPr>
+          <w:sz w:val="26"/>
+          <w:szCs w:val="26"/>
+        </w:rPr>
+        <w:t>All the images for the website are stored in the “</w:t>
+      </w:r>
+      <w:r>
+        <w:rPr>
+          <w:b/>
+          <w:sz w:val="26"/>
+          <w:szCs w:val="26"/>
+        </w:rPr>
+        <w:t>img</w:t>
+      </w:r>
+      <w:r>
+        <w:rPr>
+          <w:sz w:val="26"/>
+          <w:szCs w:val="26"/>
+        </w:rPr>
+        <w:t xml:space="preserve">” folder. To optimize the website, you will want to use as little images as possible. </w:t>
+      </w:r>
+    </w:p>
+    <w:p>
+      <w:pPr>
+        <w:rPr>
+          <w:sz w:val="26"/>
+          <w:szCs w:val="26"/>
+        </w:rPr>
+      </w:pPr>
+      <w:r>
+        <w:rPr>
+          <w:sz w:val="26"/>
+          <w:szCs w:val="26"/>
+        </w:rPr>
+        <w:t>The style files for the desktop version of the website, ae stored inside the “</w:t>
+      </w:r>
+      <w:r>
+        <w:rPr>
+          <w:b/>
+          <w:sz w:val="26"/>
+          <w:szCs w:val="26"/>
+        </w:rPr>
+        <w:t>Style</w:t>
+      </w:r>
+      <w:r>
+        <w:rPr>
+          <w:sz w:val="26"/>
+          <w:szCs w:val="26"/>
+        </w:rPr>
+        <w:t xml:space="preserve">” folder. </w:t>
+      </w:r>
+    </w:p>
+    <w:p>
+      <w:pPr>
+        <w:rPr>
+          <w:sz w:val="26"/>
+          <w:szCs w:val="26"/>
+        </w:rPr>
+      </w:pPr>
+      <w:r>
+        <w:rPr>
+          <w:sz w:val="26"/>
+          <w:szCs w:val="26"/>
+        </w:rPr>
+        <w:t xml:space="preserve"> </w:t>
+      </w:r>
+      <w:r>
+        <w:rPr>
+          <w:sz w:val="26"/>
+          <w:szCs w:val="26"/>
+        </w:rPr>
+        <w:t xml:space="preserve">Inside the mobile folder, some changed styles for the website itself and for the </w:t>
+      </w:r>
+      <w:proofErr w:type="spellStart"/>
+      <w:r>
+        <w:rPr>
+          <w:sz w:val="26"/>
+          <w:szCs w:val="26"/>
+        </w:rPr>
+        <w:t>sweetalerts</w:t>
+      </w:r>
+      <w:proofErr w:type="spellEnd"/>
+      <w:r>
+        <w:rPr>
+          <w:sz w:val="26"/>
+          <w:szCs w:val="26"/>
+        </w:rPr>
+        <w:t xml:space="preserve">, are stored. With that, there is a </w:t>
+      </w:r>
+      <w:proofErr w:type="spellStart"/>
+      <w:r>
+        <w:rPr>
+          <w:sz w:val="26"/>
+          <w:szCs w:val="26"/>
+        </w:rPr>
+        <w:t>javascript</w:t>
+      </w:r>
+      <w:proofErr w:type="spellEnd"/>
+      <w:r>
+        <w:rPr>
+          <w:sz w:val="26"/>
+          <w:szCs w:val="26"/>
+        </w:rPr>
+        <w:t xml:space="preserve"> file to be able to use scrolling on mobile with your fingers. </w:t>
+      </w:r>
       <w:bookmarkStart w:id="0" w:name="_GoBack"/>
       <w:bookmarkEnd w:id="0"/>
-      <w:r>
-        <w:rPr>
-          <w:sz w:val="28"/>
-        </w:rPr>
-        <w:lastRenderedPageBreak/>
-        <w:t>File layout explanation</w:t>
-      </w:r>
-    </w:p>
-    <w:p>
-      <w:pPr>
-        <w:rPr>
-          <w:sz w:val="26"/>
-          <w:szCs w:val="26"/>
-        </w:rPr>
-      </w:pPr>
-      <w:r>
-        <w:rPr>
-          <w:sz w:val="26"/>
-          <w:szCs w:val="26"/>
-        </w:rPr>
-        <w:t xml:space="preserve">I made the file layout as easy as possible. When you go to the main directory. You should automatically go to the </w:t>
-      </w:r>
-      <w:r>
-        <w:rPr>
-          <w:b/>
-          <w:sz w:val="26"/>
-          <w:szCs w:val="26"/>
-        </w:rPr>
-        <w:t>index.html</w:t>
-      </w:r>
-      <w:r>
-        <w:rPr>
-          <w:sz w:val="26"/>
-          <w:szCs w:val="26"/>
-        </w:rPr>
-        <w:t xml:space="preserve"> page where you would be able to log in. If you are on a mobile device that the webapp supports, before loading anything else, you will get redirected to the mobile folder. Inside there is the same </w:t>
-      </w:r>
-      <w:r>
-        <w:rPr>
-          <w:b/>
-          <w:sz w:val="26"/>
-          <w:szCs w:val="26"/>
-        </w:rPr>
-        <w:t>index.html</w:t>
-      </w:r>
-      <w:r>
-        <w:rPr>
-          <w:sz w:val="26"/>
-          <w:szCs w:val="26"/>
-        </w:rPr>
-        <w:t xml:space="preserve"> file but changed so it looks better on a mobile device.</w:t>
-      </w:r>
-    </w:p>
-    <w:p>
-      <w:pPr>
-        <w:rPr>
-          <w:sz w:val="26"/>
-          <w:szCs w:val="26"/>
-        </w:rPr>
-      </w:pPr>
-      <w:r>
-        <w:rPr>
-          <w:sz w:val="26"/>
-          <w:szCs w:val="26"/>
-        </w:rPr>
-        <w:t xml:space="preserve">When logged into the encoder, you will be redirected to </w:t>
-      </w:r>
-      <w:r>
-        <w:rPr>
-          <w:b/>
-          <w:sz w:val="26"/>
-          <w:szCs w:val="26"/>
-        </w:rPr>
-        <w:t>remote_controller.html</w:t>
-      </w:r>
-      <w:r>
-        <w:rPr>
-          <w:sz w:val="26"/>
-          <w:szCs w:val="26"/>
-        </w:rPr>
-        <w:t xml:space="preserve"> inside the </w:t>
-      </w:r>
-      <w:r>
-        <w:rPr>
-          <w:sz w:val="26"/>
-          <w:szCs w:val="26"/>
-        </w:rPr>
-        <w:t>current</w:t>
-      </w:r>
-      <w:r>
-        <w:rPr>
-          <w:sz w:val="26"/>
-          <w:szCs w:val="26"/>
-        </w:rPr>
-        <w:t xml:space="preserve"> folder. So when you got redirected to the mobile site, your </w:t>
-      </w:r>
-      <w:r>
-        <w:rPr>
-          <w:b/>
-          <w:sz w:val="26"/>
-          <w:szCs w:val="26"/>
-        </w:rPr>
-        <w:t>remote_controller.html</w:t>
-      </w:r>
-      <w:r>
-        <w:rPr>
-          <w:sz w:val="26"/>
-          <w:szCs w:val="26"/>
-        </w:rPr>
-        <w:t xml:space="preserve"> file will be inside the mobile folder. This will also be optimized to be used on a mobile device.</w:t>
-      </w:r>
-    </w:p>
-    <w:p>
-      <w:pPr>
-        <w:rPr>
-          <w:sz w:val="26"/>
-          <w:szCs w:val="26"/>
-        </w:rPr>
-      </w:pPr>
-      <w:r>
-        <w:rPr>
-          <w:sz w:val="26"/>
-          <w:szCs w:val="26"/>
-        </w:rPr>
-        <w:t xml:space="preserve">When using the site on a tablet, or anything that has a wider resolution than </w:t>
-      </w:r>
-      <w:r>
-        <w:rPr>
-          <w:b/>
-          <w:sz w:val="26"/>
-          <w:szCs w:val="26"/>
-        </w:rPr>
-        <w:t>1024px</w:t>
-      </w:r>
-      <w:r>
-        <w:rPr>
-          <w:sz w:val="26"/>
-          <w:szCs w:val="26"/>
-        </w:rPr>
-        <w:t>, your style will be changed so the site will still give you the best experience possible.</w:t>
-      </w:r>
-    </w:p>
-    <w:p>
-      <w:pPr>
-        <w:rPr>
-          <w:sz w:val="26"/>
-          <w:szCs w:val="26"/>
-        </w:rPr>
-      </w:pPr>
-      <w:r>
-        <w:rPr>
-          <w:sz w:val="26"/>
-          <w:szCs w:val="26"/>
-        </w:rPr>
-        <w:t>All JavaScript files are inside the folder “</w:t>
-      </w:r>
-      <w:r>
-        <w:rPr>
-          <w:b/>
-          <w:sz w:val="26"/>
-          <w:szCs w:val="26"/>
-        </w:rPr>
-        <w:t>Scripts</w:t>
-      </w:r>
-      <w:r>
-        <w:rPr>
-          <w:sz w:val="26"/>
-          <w:szCs w:val="26"/>
-        </w:rPr>
-        <w:t>”. This is done because when using the site on a mobile device, you don’t need different script.</w:t>
-      </w:r>
-    </w:p>
-    <w:p>
-      <w:pPr>
-        <w:rPr>
-          <w:sz w:val="26"/>
-          <w:szCs w:val="26"/>
-        </w:rPr>
-      </w:pPr>
-      <w:r>
-        <w:rPr>
-          <w:sz w:val="26"/>
-          <w:szCs w:val="26"/>
-        </w:rPr>
-        <w:t>Everything you need for the cookies, are in the folder “</w:t>
-      </w:r>
-      <w:r>
-        <w:rPr>
-          <w:b/>
-          <w:sz w:val="26"/>
-          <w:szCs w:val="26"/>
-        </w:rPr>
-        <w:t>Cookies</w:t>
-      </w:r>
-      <w:r>
-        <w:rPr>
-          <w:sz w:val="26"/>
-          <w:szCs w:val="26"/>
-        </w:rPr>
-        <w:t xml:space="preserve">”. There are 2 html files that are optimized for </w:t>
-      </w:r>
-      <w:r>
-        <w:rPr>
-          <w:sz w:val="26"/>
-          <w:szCs w:val="26"/>
-        </w:rPr>
-        <w:t xml:space="preserve">both </w:t>
-      </w:r>
-      <w:r>
-        <w:rPr>
-          <w:sz w:val="26"/>
-          <w:szCs w:val="26"/>
-        </w:rPr>
-        <w:t>desktop and mobile</w:t>
-      </w:r>
-      <w:r>
-        <w:rPr>
-          <w:sz w:val="26"/>
-          <w:szCs w:val="26"/>
-        </w:rPr>
-        <w:t xml:space="preserve"> devices</w:t>
-      </w:r>
-      <w:r>
-        <w:rPr>
-          <w:sz w:val="26"/>
-          <w:szCs w:val="26"/>
-        </w:rPr>
-        <w:t xml:space="preserve">/tablets. </w:t>
-      </w:r>
-      <w:r>
-        <w:rPr>
-          <w:sz w:val="26"/>
-          <w:szCs w:val="26"/>
-        </w:rPr>
-        <w:t>When the user wants more information on the cookies in the web page, he will be redirected to “</w:t>
-      </w:r>
-      <w:r>
-        <w:rPr>
-          <w:b/>
-          <w:sz w:val="26"/>
-          <w:szCs w:val="26"/>
-        </w:rPr>
-        <w:t>Cookieinformation.html</w:t>
-      </w:r>
-      <w:r>
-        <w:rPr>
-          <w:sz w:val="26"/>
-          <w:szCs w:val="26"/>
-        </w:rPr>
-        <w:t>”. This will explain how the site uses cookies and briefly explains what cookies are.</w:t>
-      </w:r>
-      <w:r>
-        <w:rPr>
-          <w:sz w:val="26"/>
-          <w:szCs w:val="26"/>
-        </w:rPr>
-        <w:br/>
-        <w:t>When the cookies are disabled, the user gets redirected to “</w:t>
-      </w:r>
-      <w:r>
-        <w:rPr>
-          <w:b/>
-          <w:sz w:val="26"/>
-          <w:szCs w:val="26"/>
-        </w:rPr>
-        <w:t>nocookiesenabled.html</w:t>
-      </w:r>
-      <w:r>
-        <w:rPr>
-          <w:sz w:val="26"/>
-          <w:szCs w:val="26"/>
-        </w:rPr>
-        <w:t xml:space="preserve">”. This will explain how to turn cookies on, will be able to redirect to the “Cookieinformation.html” file for more information and briefly explains what the site uses cookies for. </w:t>
-      </w:r>
-      <w:r>
-        <w:rPr>
-          <w:sz w:val="26"/>
-          <w:szCs w:val="26"/>
-        </w:rPr>
-        <w:br/>
-      </w:r>
-      <w:r>
-        <w:rPr>
-          <w:sz w:val="26"/>
-          <w:szCs w:val="26"/>
-        </w:rPr>
-        <w:t>With that, there is a style file. This is for all the styles inside these 2 html files.</w:t>
-      </w:r>
-    </w:p>
-    <w:p>
-      <w:pPr>
-        <w:rPr>
-          <w:sz w:val="26"/>
-          <w:szCs w:val="26"/>
-        </w:rPr>
-      </w:pPr>
-      <w:r>
-        <w:rPr>
-          <w:sz w:val="26"/>
-          <w:szCs w:val="26"/>
-        </w:rPr>
-        <w:t>And there is a handlecookies.js file. In this file we define all the functions that are used to set and get cookies. Detect if there are no cookies enables, and so on.</w:t>
-      </w:r>
-    </w:p>
-    <w:p>
-      <w:pPr>
-        <w:rPr>
-          <w:sz w:val="26"/>
-          <w:szCs w:val="26"/>
-        </w:rPr>
-      </w:pPr>
-      <w:r>
-        <w:rPr>
-          <w:sz w:val="26"/>
-          <w:szCs w:val="26"/>
-        </w:rPr>
-        <w:t>All the images for the website are stored in the “</w:t>
-      </w:r>
-      <w:r>
-        <w:rPr>
-          <w:b/>
-          <w:sz w:val="26"/>
-          <w:szCs w:val="26"/>
-        </w:rPr>
-        <w:t>img</w:t>
-      </w:r>
-      <w:r>
-        <w:rPr>
-          <w:sz w:val="26"/>
-          <w:szCs w:val="26"/>
-        </w:rPr>
-        <w:t xml:space="preserve">” folder. To optimize the website, you will want to use as little images as possible. </w:t>
-      </w:r>
-    </w:p>
-    <w:p>
-      <w:pPr>
-        <w:rPr>
-          <w:sz w:val="26"/>
-          <w:szCs w:val="26"/>
-        </w:rPr>
-      </w:pPr>
-      <w:r>
-        <w:rPr>
-          <w:sz w:val="26"/>
-          <w:szCs w:val="26"/>
-        </w:rPr>
-        <w:t>The style files for the desktop version of the website, ae stored inside the “</w:t>
-      </w:r>
-      <w:r>
-        <w:rPr>
-          <w:b/>
-          <w:sz w:val="26"/>
-          <w:szCs w:val="26"/>
-        </w:rPr>
-        <w:t>Style</w:t>
-      </w:r>
-      <w:r>
-        <w:rPr>
-          <w:sz w:val="26"/>
-          <w:szCs w:val="26"/>
-        </w:rPr>
-        <w:t xml:space="preserve">” folder. </w:t>
-      </w:r>
-    </w:p>
-    <w:p>
-      <w:pPr>
-        <w:rPr>
-          <w:sz w:val="26"/>
-          <w:szCs w:val="26"/>
-        </w:rPr>
-      </w:pPr>
-      <w:r>
-        <w:rPr>
-          <w:sz w:val="26"/>
-          <w:szCs w:val="26"/>
-        </w:rPr>
-        <w:t xml:space="preserve"> </w:t>
-      </w:r>
-    </w:p>
-    <w:p>
-      <w:pPr>
-        <w:rPr>
-          <w:sz w:val="26"/>
-          <w:szCs w:val="26"/>
-        </w:rPr>
-      </w:pPr>
-    </w:p>
-    <w:p>
-      <w:pPr>
-        <w:rPr>
-          <w:sz w:val="26"/>
-          <w:szCs w:val="26"/>
-        </w:rPr>
-      </w:pPr>
-    </w:p>
-    <w:p>
-      <w:pPr>
-        <w:rPr>
-          <w:sz w:val="26"/>
-          <w:szCs w:val="26"/>
-        </w:rPr>
-      </w:pPr>
-    </w:p>
-    <w:p/>
+    </w:p>
     <w:sectPr>
       <w:footerReference w:type="default" r:id="rId10"/>
       <w:pgSz w:w="12240" w:h="15840"/>
@@ -3228,7 +4325,7 @@
               <w:rPr>
                 <w:noProof/>
               </w:rPr>
-              <w:t>7</w:t>
+              <w:t>4</w:t>
             </w:r>
             <w:r>
               <w:rPr>
@@ -3239,14 +4336,27 @@
             <w:r>
               <w:t xml:space="preserve"> of </w:t>
             </w:r>
-            <w:fldSimple w:instr=" NUMPAGES  ">
-              <w:r>
-                <w:rPr>
-                  <w:noProof/>
-                </w:rPr>
-                <w:t>7</w:t>
-              </w:r>
-            </w:fldSimple>
+            <w:r>
+              <w:fldChar w:fldCharType="begin"/>
+            </w:r>
+            <w:r>
+              <w:instrText xml:space="preserve"> NUMPAGES  </w:instrText>
+            </w:r>
+            <w:r>
+              <w:fldChar w:fldCharType="separate"/>
+            </w:r>
+            <w:r>
+              <w:rPr>
+                <w:noProof/>
+              </w:rPr>
+              <w:t>7</w:t>
+            </w:r>
+            <w:r>
+              <w:rPr>
+                <w:noProof/>
+              </w:rPr>
+              <w:fldChar w:fldCharType="end"/>
+            </w:r>
           </w:sdtContent>
         </w:sdt>
       </w:sdtContent>
@@ -4762,7 +5872,6 @@
   <w:style w:type="character" w:default="1" w:styleId="DefaultParagraphFont">
     <w:name w:val="Default Paragraph Font"/>
     <w:uiPriority w:val="1"/>
-    <w:semiHidden/>
     <w:unhideWhenUsed/>
   </w:style>
   <w:style w:type="table" w:default="1" w:styleId="TableNormal">
@@ -5173,6 +6282,59 @@
       <w:u w:val="single"/>
     </w:rPr>
   </w:style>
+  <w:style w:type="character" w:customStyle="1" w:styleId="hps">
+    <w:name w:val="hps"/>
+    <w:basedOn w:val="DefaultParagraphFont"/>
+    <w:rsid w:val="00114FE7"/>
+  </w:style>
+  <w:style w:type="paragraph" w:styleId="HTMLPreformatted">
+    <w:name w:val="HTML Preformatted"/>
+    <w:basedOn w:val="Normal"/>
+    <w:link w:val="HTMLPreformattedChar"/>
+    <w:uiPriority w:val="99"/>
+    <w:unhideWhenUsed/>
+    <w:rsid w:val="007B60A7"/>
+    <w:pPr>
+      <w:tabs>
+        <w:tab w:val="left" w:pos="916"/>
+        <w:tab w:val="left" w:pos="1832"/>
+        <w:tab w:val="left" w:pos="2748"/>
+        <w:tab w:val="left" w:pos="3664"/>
+        <w:tab w:val="left" w:pos="4580"/>
+        <w:tab w:val="left" w:pos="5496"/>
+        <w:tab w:val="left" w:pos="6412"/>
+        <w:tab w:val="left" w:pos="7328"/>
+        <w:tab w:val="left" w:pos="8244"/>
+        <w:tab w:val="left" w:pos="9160"/>
+        <w:tab w:val="left" w:pos="10076"/>
+        <w:tab w:val="left" w:pos="10992"/>
+        <w:tab w:val="left" w:pos="11908"/>
+        <w:tab w:val="left" w:pos="12824"/>
+        <w:tab w:val="left" w:pos="13740"/>
+        <w:tab w:val="left" w:pos="14656"/>
+      </w:tabs>
+      <w:spacing w:after="0" w:line="240" w:lineRule="auto"/>
+    </w:pPr>
+    <w:rPr>
+      <w:rFonts w:ascii="Courier New" w:eastAsia="Times New Roman" w:hAnsi="Courier New" w:cs="Courier New"/>
+      <w:sz w:val="20"/>
+      <w:szCs w:val="20"/>
+      <w:lang w:bidi="ar-SA"/>
+    </w:rPr>
+  </w:style>
+  <w:style w:type="character" w:customStyle="1" w:styleId="HTMLPreformattedChar">
+    <w:name w:val="HTML Preformatted Char"/>
+    <w:basedOn w:val="DefaultParagraphFont"/>
+    <w:link w:val="HTMLPreformatted"/>
+    <w:uiPriority w:val="99"/>
+    <w:rsid w:val="007B60A7"/>
+    <w:rPr>
+      <w:rFonts w:ascii="Courier New" w:eastAsia="Times New Roman" w:hAnsi="Courier New" w:cs="Courier New"/>
+      <w:sz w:val="20"/>
+      <w:szCs w:val="20"/>
+      <w:lang w:bidi="ar-SA"/>
+    </w:rPr>
+  </w:style>
 </w:styles>
 </file>
 
@@ -5481,7 +6643,7 @@
 </file>
 
 <file path=customXml/itemProps2.xml><?xml version="1.0" encoding="utf-8"?>
-<ds:datastoreItem xmlns:ds="http://schemas.openxmlformats.org/officeDocument/2006/customXml" ds:itemID="{21FF43CA-EFA0-4915-B0A7-601C6D769710}">
+<ds:datastoreItem xmlns:ds="http://schemas.openxmlformats.org/officeDocument/2006/customXml" ds:itemID="{C0B5A517-729A-4105-B676-2DB23A0E2671}">
   <ds:schemaRefs>
     <ds:schemaRef ds:uri="http://schemas.openxmlformats.org/officeDocument/2006/bibliography"/>
   </ds:schemaRefs>

</xml_diff>

<commit_message>
Added - stable RemoteController Updated - latest RemoteController Updated - RemoteController Documentation
</commit_message>
<xml_diff>
--- a/Latest/p2go webappdocumatation.docx
+++ b/Latest/p2go webappdocumatation.docx
@@ -18,20 +18,106 @@
     </w:p>
     <w:p>
       <w:r>
+        <w:rPr>
+          <w:noProof/>
+          <w:lang w:bidi="ar-SA"/>
+        </w:rPr>
+        <w:drawing>
+          <wp:anchor distT="0" distB="0" distL="114300" distR="114300" simplePos="0" relativeHeight="251658240" behindDoc="1" locked="0" layoutInCell="1" allowOverlap="1" wp14:anchorId="1C1EF2F0" wp14:editId="6A5AA7C5">
+            <wp:simplePos x="0" y="0"/>
+            <wp:positionH relativeFrom="margin">
+              <wp:posOffset>0</wp:posOffset>
+            </wp:positionH>
+            <wp:positionV relativeFrom="paragraph">
+              <wp:posOffset>83819</wp:posOffset>
+            </wp:positionV>
+            <wp:extent cx="5938520" cy="7419837"/>
+            <wp:effectExtent l="0" t="0" r="5080" b="0"/>
+            <wp:wrapNone/>
+            <wp:docPr id="1" name="Picture 1"/>
+            <wp:cNvGraphicFramePr>
+              <a:graphicFrameLocks xmlns:a="http://schemas.openxmlformats.org/drawingml/2006/main" noChangeAspect="1"/>
+            </wp:cNvGraphicFramePr>
+            <a:graphic xmlns:a="http://schemas.openxmlformats.org/drawingml/2006/main">
+              <a:graphicData uri="http://schemas.openxmlformats.org/drawingml/2006/picture">
+                <pic:pic xmlns:pic="http://schemas.openxmlformats.org/drawingml/2006/picture">
+                  <pic:nvPicPr>
+                    <pic:cNvPr id="1" name=""/>
+                    <pic:cNvPicPr/>
+                  </pic:nvPicPr>
+                  <pic:blipFill rotWithShape="1">
+                    <a:blip r:embed="rId9" cstate="print">
+                      <a:extLst>
+                        <a:ext uri="{28A0092B-C50C-407E-A947-70E740481C1C}">
+                          <a14:useLocalDpi xmlns:a14="http://schemas.microsoft.com/office/drawing/2010/main" val="0"/>
+                        </a:ext>
+                      </a:extLst>
+                    </a:blip>
+                    <a:srcRect l="30609" t="8656" r="31090" b="6267"/>
+                    <a:stretch/>
+                  </pic:blipFill>
+                  <pic:spPr bwMode="auto">
+                    <a:xfrm>
+                      <a:off x="0" y="0"/>
+                      <a:ext cx="5938630" cy="7419974"/>
+                    </a:xfrm>
+                    <a:prstGeom prst="rect">
+                      <a:avLst/>
+                    </a:prstGeom>
+                    <a:ln>
+                      <a:noFill/>
+                    </a:ln>
+                    <a:extLst>
+                      <a:ext uri="{53640926-AAD7-44D8-BBD7-CCE9431645EC}">
+                        <a14:shadowObscured xmlns:a14="http://schemas.microsoft.com/office/drawing/2010/main"/>
+                      </a:ext>
+                    </a:extLst>
+                  </pic:spPr>
+                </pic:pic>
+              </a:graphicData>
+            </a:graphic>
+            <wp14:sizeRelH relativeFrom="page">
+              <wp14:pctWidth>0</wp14:pctWidth>
+            </wp14:sizeRelH>
+            <wp14:sizeRelV relativeFrom="page">
+              <wp14:pctHeight>0</wp14:pctHeight>
+            </wp14:sizeRelV>
+          </wp:anchor>
+        </w:drawing>
+      </w:r>
+      <w:r>
+        <w:br w:type="page"/>
+      </w:r>
+    </w:p>
+    <w:p>
+      <w:pPr>
+        <w:pStyle w:val="Heading1"/>
+        <w:rPr>
+          <w:sz w:val="32"/>
+        </w:rPr>
+      </w:pPr>
+      <w:r>
+        <w:rPr>
+          <w:sz w:val="32"/>
+        </w:rPr>
+        <w:lastRenderedPageBreak/>
+        <w:t>Introduction:</w:t>
+      </w:r>
+    </w:p>
+    <w:p>
+      <w:r>
         <w:t xml:space="preserve">This </w:t>
       </w:r>
-      <w:proofErr w:type="spellStart"/>
       <w:r>
         <w:t>website</w:t>
       </w:r>
       <w:r>
-        <w:t>lication</w:t>
-      </w:r>
-      <w:proofErr w:type="spellEnd"/>
-      <w:r>
-        <w:t xml:space="preserve"> is made with the presentations2go encoder API. To get more information on the API go to </w:t>
-      </w:r>
-      <w:hyperlink r:id="rId9" w:history="1">
+        <w:t xml:space="preserve"> </w:t>
+      </w:r>
+      <w:r>
+        <w:t xml:space="preserve">is made with the presentations2go encoder API. To get more information on the API go to </w:t>
+      </w:r>
+      <w:hyperlink r:id="rId10" w:history="1">
         <w:r>
           <w:rPr>
             <w:rStyle w:val="Hyperlink"/>
@@ -95,57 +181,8 @@
           <w:sz w:val="26"/>
           <w:szCs w:val="26"/>
         </w:rPr>
-        <w:t>You will read a lot about “</w:t>
-      </w:r>
-      <w:proofErr w:type="spellStart"/>
-      <w:r>
-        <w:rPr>
-          <w:sz w:val="26"/>
-          <w:szCs w:val="26"/>
-        </w:rPr>
-        <w:t>successfunction</w:t>
-      </w:r>
-      <w:proofErr w:type="spellEnd"/>
-      <w:r>
-        <w:rPr>
-          <w:sz w:val="26"/>
-          <w:szCs w:val="26"/>
-        </w:rPr>
-        <w:t>”.  This variable is a function that will be executed when the Ajax call has finished successfully. This way, Ajax calls with the datatype “</w:t>
-      </w:r>
-      <w:proofErr w:type="spellStart"/>
-      <w:r>
-        <w:rPr>
-          <w:sz w:val="26"/>
-          <w:szCs w:val="26"/>
-        </w:rPr>
-        <w:t>jsonp</w:t>
-      </w:r>
-      <w:proofErr w:type="spellEnd"/>
-      <w:r>
-        <w:rPr>
-          <w:sz w:val="26"/>
-          <w:szCs w:val="26"/>
-        </w:rPr>
-        <w:t>” can be executed in order. Datatype “</w:t>
-      </w:r>
-      <w:proofErr w:type="spellStart"/>
-      <w:r>
-        <w:rPr>
-          <w:sz w:val="26"/>
-          <w:szCs w:val="26"/>
-        </w:rPr>
-        <w:t>jsonp</w:t>
-      </w:r>
-      <w:proofErr w:type="spellEnd"/>
-      <w:r>
-        <w:rPr>
-          <w:sz w:val="26"/>
-          <w:szCs w:val="26"/>
-        </w:rPr>
-        <w:t>” is a cross browser datatype that does not support “</w:t>
-      </w:r>
-      <w:proofErr w:type="spellStart"/>
+        <w:t>You will read a lot about “successfunction”.  This variable is a function that will be executed when the Ajax call has finished successfully. This way, Ajax calls with the datatype “jsonp” can be executed in order. Datatype “jsonp” is a cross browser datatype that does not support “</w:t>
+      </w:r>
       <w:r>
         <w:rPr>
           <w:sz w:val="26"/>
@@ -153,7 +190,6 @@
         </w:rPr>
         <w:t>async</w:t>
       </w:r>
-      <w:proofErr w:type="spellEnd"/>
       <w:r>
         <w:rPr>
           <w:sz w:val="26"/>
@@ -174,39 +210,7 @@
           <w:sz w:val="26"/>
           <w:szCs w:val="26"/>
         </w:rPr>
-        <w:t xml:space="preserve">Before every request to the encoder, I get a new </w:t>
-      </w:r>
-      <w:proofErr w:type="spellStart"/>
-      <w:r>
-        <w:rPr>
-          <w:sz w:val="26"/>
-          <w:szCs w:val="26"/>
-        </w:rPr>
-        <w:t>sessionId</w:t>
-      </w:r>
-      <w:proofErr w:type="spellEnd"/>
-      <w:r>
-        <w:rPr>
-          <w:sz w:val="26"/>
-          <w:szCs w:val="26"/>
-        </w:rPr>
-        <w:t xml:space="preserve">. This way, if the software has some trouble keeping the </w:t>
-      </w:r>
-      <w:proofErr w:type="spellStart"/>
-      <w:r>
-        <w:rPr>
-          <w:sz w:val="26"/>
-          <w:szCs w:val="26"/>
-        </w:rPr>
-        <w:t>sessionId</w:t>
-      </w:r>
-      <w:proofErr w:type="spellEnd"/>
-      <w:r>
-        <w:rPr>
-          <w:sz w:val="26"/>
-          <w:szCs w:val="26"/>
-        </w:rPr>
-        <w:t xml:space="preserve"> (which it </w:t>
+        <w:t xml:space="preserve">Before every request to the encoder, I get a new sessionId. This way, if the software has some trouble keeping the sessionId (which it </w:t>
       </w:r>
       <w:r>
         <w:rPr>
@@ -300,27 +304,8 @@
           <w:sz w:val="26"/>
           <w:szCs w:val="26"/>
         </w:rPr>
-        <w:t>The first function: “</w:t>
-      </w:r>
-      <w:proofErr w:type="spellStart"/>
-      <w:proofErr w:type="gramStart"/>
-      <w:r>
-        <w:rPr>
-          <w:sz w:val="26"/>
-          <w:szCs w:val="26"/>
-        </w:rPr>
-        <w:t>getNewSessionId</w:t>
-      </w:r>
-      <w:proofErr w:type="spellEnd"/>
-      <w:r>
-        <w:rPr>
-          <w:sz w:val="26"/>
-          <w:szCs w:val="26"/>
-        </w:rPr>
-        <w:t>(</w:t>
-      </w:r>
-      <w:proofErr w:type="spellStart"/>
-      <w:proofErr w:type="gramEnd"/>
+        <w:t>The first function: “getNewSessionId(</w:t>
+      </w:r>
       <w:r>
         <w:rPr>
           <w:b/>
@@ -329,7 +314,6 @@
         </w:rPr>
         <w:t>successfunction</w:t>
       </w:r>
-      <w:proofErr w:type="spellEnd"/>
       <w:r>
         <w:rPr>
           <w:sz w:val="26"/>
@@ -415,23 +399,7 @@
           <w:sz w:val="26"/>
           <w:szCs w:val="26"/>
         </w:rPr>
-        <w:t xml:space="preserve"> called “</w:t>
-      </w:r>
-      <w:proofErr w:type="spellStart"/>
-      <w:r>
-        <w:rPr>
-          <w:sz w:val="26"/>
-          <w:szCs w:val="26"/>
-        </w:rPr>
-        <w:t>sessionId</w:t>
-      </w:r>
-      <w:proofErr w:type="spellEnd"/>
-      <w:r>
-        <w:rPr>
-          <w:sz w:val="26"/>
-          <w:szCs w:val="26"/>
-        </w:rPr>
-        <w:t>”.</w:t>
+        <w:t xml:space="preserve"> called “sessionId”.</w:t>
       </w:r>
     </w:p>
     <w:p>
@@ -461,27 +429,8 @@
           <w:sz w:val="26"/>
           <w:szCs w:val="26"/>
         </w:rPr>
-        <w:t>The second function “</w:t>
-      </w:r>
-      <w:proofErr w:type="spellStart"/>
-      <w:proofErr w:type="gramStart"/>
-      <w:r>
-        <w:rPr>
-          <w:sz w:val="26"/>
-          <w:szCs w:val="26"/>
-        </w:rPr>
-        <w:t>ajaxToEncoderCall</w:t>
-      </w:r>
-      <w:proofErr w:type="spellEnd"/>
-      <w:r>
-        <w:rPr>
-          <w:sz w:val="26"/>
-          <w:szCs w:val="26"/>
-        </w:rPr>
-        <w:t>(</w:t>
-      </w:r>
-      <w:proofErr w:type="spellStart"/>
-      <w:proofErr w:type="gramEnd"/>
+        <w:t>The second function “ajaxToEncoderCall(</w:t>
+      </w:r>
       <w:r>
         <w:rPr>
           <w:b/>
@@ -490,7 +439,6 @@
         </w:rPr>
         <w:t>Url</w:t>
       </w:r>
-      <w:proofErr w:type="spellEnd"/>
       <w:r>
         <w:rPr>
           <w:sz w:val="26"/>
@@ -513,7 +461,6 @@
         </w:rPr>
         <w:t xml:space="preserve">, </w:t>
       </w:r>
-      <w:proofErr w:type="spellStart"/>
       <w:r>
         <w:rPr>
           <w:b/>
@@ -522,7 +469,6 @@
         </w:rPr>
         <w:t>successfunction</w:t>
       </w:r>
-      <w:proofErr w:type="spellEnd"/>
       <w:r>
         <w:rPr>
           <w:sz w:val="26"/>
@@ -543,7 +489,6 @@
           <w:szCs w:val="26"/>
         </w:rPr>
       </w:pPr>
-      <w:proofErr w:type="gramStart"/>
       <w:r>
         <w:rPr>
           <w:b/>
@@ -552,63 +497,12 @@
         </w:rPr>
         <w:t>Url</w:t>
       </w:r>
-      <w:proofErr w:type="gramEnd"/>
-      <w:r>
-        <w:rPr>
-          <w:sz w:val="26"/>
-          <w:szCs w:val="26"/>
-        </w:rPr>
-        <w:t xml:space="preserve">: This is the </w:t>
-      </w:r>
-      <w:proofErr w:type="spellStart"/>
-      <w:r>
-        <w:rPr>
-          <w:sz w:val="26"/>
-          <w:szCs w:val="26"/>
-        </w:rPr>
-        <w:t>url</w:t>
-      </w:r>
-      <w:proofErr w:type="spellEnd"/>
-      <w:r>
-        <w:rPr>
-          <w:sz w:val="26"/>
-          <w:szCs w:val="26"/>
-        </w:rPr>
-        <w:t xml:space="preserve"> the call will go to. This </w:t>
-      </w:r>
-      <w:proofErr w:type="spellStart"/>
-      <w:proofErr w:type="gramStart"/>
-      <w:r>
-        <w:rPr>
-          <w:sz w:val="26"/>
-          <w:szCs w:val="26"/>
-        </w:rPr>
-        <w:t>url</w:t>
-      </w:r>
-      <w:proofErr w:type="spellEnd"/>
-      <w:proofErr w:type="gramEnd"/>
-      <w:r>
-        <w:rPr>
-          <w:sz w:val="26"/>
-          <w:szCs w:val="26"/>
-        </w:rPr>
-        <w:t xml:space="preserve"> is made in a different function, so I will be talking about how to make this </w:t>
-      </w:r>
-      <w:proofErr w:type="spellStart"/>
-      <w:r>
-        <w:rPr>
-          <w:sz w:val="26"/>
-          <w:szCs w:val="26"/>
-        </w:rPr>
-        <w:t>url</w:t>
-      </w:r>
-      <w:proofErr w:type="spellEnd"/>
-      <w:r>
-        <w:rPr>
-          <w:sz w:val="26"/>
-          <w:szCs w:val="26"/>
-        </w:rPr>
-        <w:t xml:space="preserve"> a little bit further on.</w:t>
+      <w:r>
+        <w:rPr>
+          <w:sz w:val="26"/>
+          <w:szCs w:val="26"/>
+        </w:rPr>
+        <w:t>: This is the url the call will go to. This url is made in a different function, so I will be talking about how to make this url a little bit further on.</w:t>
       </w:r>
     </w:p>
     <w:p>
@@ -636,25 +530,8 @@
           <w:sz w:val="26"/>
           <w:szCs w:val="26"/>
         </w:rPr>
-        <w:t>: This is what it should do after the call was successful. Example: “</w:t>
-      </w:r>
-      <w:proofErr w:type="spellStart"/>
-      <w:r>
-        <w:rPr>
-          <w:sz w:val="26"/>
-          <w:szCs w:val="26"/>
-        </w:rPr>
-        <w:t>GetMetaData</w:t>
-      </w:r>
-      <w:proofErr w:type="spellEnd"/>
-      <w:r>
-        <w:rPr>
-          <w:sz w:val="26"/>
-          <w:szCs w:val="26"/>
-        </w:rPr>
-        <w:t xml:space="preserve">” will execute </w:t>
-      </w:r>
-      <w:proofErr w:type="spellStart"/>
+        <w:t xml:space="preserve">: This is what it should do after the call was successful. Example: “GetMetaData” will execute </w:t>
+      </w:r>
       <w:r>
         <w:rPr>
           <w:b/>
@@ -663,7 +540,6 @@
         </w:rPr>
         <w:t>successfunction</w:t>
       </w:r>
-      <w:proofErr w:type="spellEnd"/>
       <w:r>
         <w:rPr>
           <w:sz w:val="26"/>
@@ -684,8 +560,6 @@
           <w:szCs w:val="26"/>
         </w:rPr>
       </w:pPr>
-      <w:proofErr w:type="spellStart"/>
-      <w:proofErr w:type="gramStart"/>
       <w:r>
         <w:rPr>
           <w:b/>
@@ -694,8 +568,6 @@
         </w:rPr>
         <w:t>successfunction</w:t>
       </w:r>
-      <w:proofErr w:type="spellEnd"/>
-      <w:proofErr w:type="gramEnd"/>
       <w:r>
         <w:rPr>
           <w:sz w:val="26"/>
@@ -729,17 +601,8 @@
           <w:sz w:val="26"/>
           <w:szCs w:val="26"/>
         </w:rPr>
-        <w:t>The third function “</w:t>
-      </w:r>
-      <w:proofErr w:type="gramStart"/>
-      <w:r>
-        <w:rPr>
-          <w:sz w:val="26"/>
-          <w:szCs w:val="26"/>
-        </w:rPr>
-        <w:t>processCall(</w:t>
-      </w:r>
-      <w:proofErr w:type="gramEnd"/>
+        <w:t>The third function “processCall(</w:t>
+      </w:r>
       <w:r>
         <w:rPr>
           <w:b/>
@@ -855,25 +718,7 @@
           <w:sz w:val="26"/>
           <w:szCs w:val="26"/>
         </w:rPr>
-        <w:t xml:space="preserve">A </w:t>
-      </w:r>
-      <w:proofErr w:type="gramStart"/>
-      <w:r>
-        <w:rPr>
-          <w:b/>
-          <w:sz w:val="26"/>
-          <w:szCs w:val="26"/>
-        </w:rPr>
-        <w:t>Url</w:t>
-      </w:r>
-      <w:proofErr w:type="gramEnd"/>
-      <w:r>
-        <w:rPr>
-          <w:b/>
-          <w:sz w:val="26"/>
-          <w:szCs w:val="26"/>
-        </w:rPr>
-        <w:t xml:space="preserve"> is built with the following parts</w:t>
+        <w:t>A Url is built with the following parts</w:t>
       </w:r>
     </w:p>
     <w:p>
@@ -1044,23 +889,13 @@
           <w:szCs w:val="26"/>
         </w:rPr>
       </w:pPr>
-      <w:proofErr w:type="gramStart"/>
-      <w:r>
-        <w:rPr>
-          <w:b/>
-          <w:sz w:val="26"/>
-          <w:szCs w:val="26"/>
-        </w:rPr>
-        <w:t>action</w:t>
-      </w:r>
-      <w:proofErr w:type="gramEnd"/>
-      <w:r>
-        <w:rPr>
-          <w:b/>
-          <w:sz w:val="26"/>
-          <w:szCs w:val="26"/>
-        </w:rPr>
-        <w:t>:</w:t>
+      <w:r>
+        <w:rPr>
+          <w:b/>
+          <w:sz w:val="26"/>
+          <w:szCs w:val="26"/>
+        </w:rPr>
+        <w:t>action:</w:t>
       </w:r>
       <w:r>
         <w:rPr>
@@ -1082,23 +917,13 @@
           <w:szCs w:val="26"/>
         </w:rPr>
       </w:pPr>
-      <w:proofErr w:type="gramStart"/>
-      <w:r>
-        <w:rPr>
-          <w:b/>
-          <w:sz w:val="26"/>
-          <w:szCs w:val="26"/>
-        </w:rPr>
-        <w:t>actiondetail</w:t>
-      </w:r>
-      <w:proofErr w:type="gramEnd"/>
-      <w:r>
-        <w:rPr>
-          <w:b/>
-          <w:sz w:val="26"/>
-          <w:szCs w:val="26"/>
-        </w:rPr>
-        <w:t xml:space="preserve">: </w:t>
+      <w:r>
+        <w:rPr>
+          <w:b/>
+          <w:sz w:val="26"/>
+          <w:szCs w:val="26"/>
+        </w:rPr>
+        <w:t xml:space="preserve">actiondetail: </w:t>
       </w:r>
       <w:r>
         <w:rPr>
@@ -1133,23 +958,7 @@
           <w:sz w:val="26"/>
           <w:szCs w:val="26"/>
         </w:rPr>
-        <w:t xml:space="preserve"> will be transferred to “</w:t>
-      </w:r>
-      <w:proofErr w:type="gramStart"/>
-      <w:r>
-        <w:rPr>
-          <w:sz w:val="26"/>
-          <w:szCs w:val="26"/>
-        </w:rPr>
-        <w:t>ajaxToEncoderCall(</w:t>
-      </w:r>
-      <w:proofErr w:type="gramEnd"/>
-      <w:r>
-        <w:rPr>
-          <w:sz w:val="26"/>
-          <w:szCs w:val="26"/>
-        </w:rPr>
-        <w:t>)” function.</w:t>
+        <w:t xml:space="preserve"> will be transferred to “ajaxToEncoderCall()” function.</w:t>
       </w:r>
     </w:p>
     <w:p>
@@ -1164,46 +973,20 @@
           <w:szCs w:val="26"/>
         </w:rPr>
       </w:pPr>
-      <w:proofErr w:type="gramStart"/>
-      <w:r>
-        <w:rPr>
-          <w:b/>
-          <w:sz w:val="26"/>
-          <w:szCs w:val="26"/>
-        </w:rPr>
-        <w:t>successfunction</w:t>
-      </w:r>
-      <w:proofErr w:type="gramEnd"/>
-      <w:r>
-        <w:rPr>
-          <w:b/>
-          <w:sz w:val="26"/>
-          <w:szCs w:val="26"/>
-        </w:rPr>
-        <w:t>:</w:t>
-      </w:r>
-      <w:r>
-        <w:rPr>
-          <w:sz w:val="26"/>
-          <w:szCs w:val="26"/>
-        </w:rPr>
-        <w:t xml:space="preserve"> will be transferred to “</w:t>
-      </w:r>
-      <w:proofErr w:type="spellStart"/>
-      <w:r>
-        <w:rPr>
-          <w:sz w:val="26"/>
-          <w:szCs w:val="26"/>
-        </w:rPr>
-        <w:t>ajaxToEncoderCall</w:t>
-      </w:r>
-      <w:proofErr w:type="spellEnd"/>
-      <w:r>
-        <w:rPr>
-          <w:sz w:val="26"/>
-          <w:szCs w:val="26"/>
-        </w:rPr>
-        <w:t>()” function.</w:t>
+      <w:r>
+        <w:rPr>
+          <w:b/>
+          <w:sz w:val="26"/>
+          <w:szCs w:val="26"/>
+        </w:rPr>
+        <w:t>successfunction:</w:t>
+      </w:r>
+      <w:r>
+        <w:rPr>
+          <w:sz w:val="26"/>
+          <w:szCs w:val="26"/>
+        </w:rPr>
+        <w:t xml:space="preserve"> will be transferred to “ajaxToEncoderCall()” function.</w:t>
       </w:r>
     </w:p>
     <w:p>
@@ -1233,17 +1016,8 @@
           <w:szCs w:val="26"/>
         </w:rPr>
         <w:lastRenderedPageBreak/>
-        <w:t>The fourth function “</w:t>
-      </w:r>
-      <w:proofErr w:type="gramStart"/>
-      <w:r>
-        <w:rPr>
-          <w:sz w:val="26"/>
-          <w:szCs w:val="26"/>
-        </w:rPr>
-        <w:t>setMetaData(</w:t>
-      </w:r>
-      <w:proofErr w:type="gramEnd"/>
+        <w:t>The fourth function “setMetaData(</w:t>
+      </w:r>
       <w:r>
         <w:rPr>
           <w:b/>
@@ -1302,23 +1076,13 @@
           <w:szCs w:val="26"/>
         </w:rPr>
       </w:pPr>
-      <w:proofErr w:type="gramStart"/>
-      <w:r>
-        <w:rPr>
-          <w:b/>
-          <w:sz w:val="26"/>
-          <w:szCs w:val="26"/>
-        </w:rPr>
-        <w:t>type</w:t>
-      </w:r>
-      <w:proofErr w:type="gramEnd"/>
-      <w:r>
-        <w:rPr>
-          <w:b/>
-          <w:sz w:val="26"/>
-          <w:szCs w:val="26"/>
-        </w:rPr>
-        <w:t xml:space="preserve">: </w:t>
+      <w:r>
+        <w:rPr>
+          <w:b/>
+          <w:sz w:val="26"/>
+          <w:szCs w:val="26"/>
+        </w:rPr>
+        <w:t xml:space="preserve">type: </w:t>
       </w:r>
       <w:r>
         <w:rPr>
@@ -1340,23 +1104,13 @@
           <w:szCs w:val="26"/>
         </w:rPr>
       </w:pPr>
-      <w:proofErr w:type="gramStart"/>
-      <w:r>
-        <w:rPr>
-          <w:b/>
-          <w:sz w:val="26"/>
-          <w:szCs w:val="26"/>
-        </w:rPr>
-        <w:t>data</w:t>
-      </w:r>
-      <w:proofErr w:type="gramEnd"/>
-      <w:r>
-        <w:rPr>
-          <w:b/>
-          <w:sz w:val="26"/>
-          <w:szCs w:val="26"/>
-        </w:rPr>
-        <w:t>:</w:t>
+      <w:r>
+        <w:rPr>
+          <w:b/>
+          <w:sz w:val="26"/>
+          <w:szCs w:val="26"/>
+        </w:rPr>
+        <w:t>data:</w:t>
       </w:r>
       <w:r>
         <w:rPr>
@@ -1393,46 +1147,20 @@
           <w:szCs w:val="26"/>
         </w:rPr>
       </w:pPr>
-      <w:proofErr w:type="gramStart"/>
-      <w:r>
-        <w:rPr>
-          <w:b/>
-          <w:sz w:val="26"/>
-          <w:szCs w:val="26"/>
-        </w:rPr>
-        <w:t>successfunction</w:t>
-      </w:r>
-      <w:proofErr w:type="gramEnd"/>
-      <w:r>
-        <w:rPr>
-          <w:b/>
-          <w:sz w:val="26"/>
-          <w:szCs w:val="26"/>
-        </w:rPr>
-        <w:t xml:space="preserve">: </w:t>
-      </w:r>
-      <w:r>
-        <w:rPr>
-          <w:sz w:val="26"/>
-          <w:szCs w:val="26"/>
-        </w:rPr>
-        <w:t>will be transferred to “</w:t>
-      </w:r>
-      <w:proofErr w:type="spellStart"/>
-      <w:r>
-        <w:rPr>
-          <w:sz w:val="26"/>
-          <w:szCs w:val="26"/>
-        </w:rPr>
-        <w:t>processCall</w:t>
-      </w:r>
-      <w:proofErr w:type="spellEnd"/>
-      <w:r>
-        <w:rPr>
-          <w:sz w:val="26"/>
-          <w:szCs w:val="26"/>
-        </w:rPr>
-        <w:t>()” function.</w:t>
+      <w:r>
+        <w:rPr>
+          <w:b/>
+          <w:sz w:val="26"/>
+          <w:szCs w:val="26"/>
+        </w:rPr>
+        <w:t xml:space="preserve">successfunction: </w:t>
+      </w:r>
+      <w:r>
+        <w:rPr>
+          <w:sz w:val="26"/>
+          <w:szCs w:val="26"/>
+        </w:rPr>
+        <w:t>will be transferred to “processCall()” function.</w:t>
       </w:r>
     </w:p>
     <w:p>
@@ -1461,23 +1189,7 @@
           <w:sz w:val="26"/>
           <w:szCs w:val="26"/>
         </w:rPr>
-        <w:t>The fifth function “</w:t>
-      </w:r>
-      <w:proofErr w:type="spellStart"/>
-      <w:r>
-        <w:rPr>
-          <w:sz w:val="26"/>
-          <w:szCs w:val="26"/>
-        </w:rPr>
-        <w:t>getMetaData</w:t>
-      </w:r>
-      <w:proofErr w:type="spellEnd"/>
-      <w:r>
-        <w:rPr>
-          <w:sz w:val="26"/>
-          <w:szCs w:val="26"/>
-        </w:rPr>
-        <w:t>(</w:t>
+        <w:t>The fifth function “getMetaData(</w:t>
       </w:r>
       <w:r>
         <w:rPr>
@@ -1494,16 +1206,30 @@
         </w:rPr>
         <w:t xml:space="preserve">, </w:t>
       </w:r>
-      <w:proofErr w:type="spellStart"/>
-      <w:r>
-        <w:rPr>
-          <w:b/>
-          <w:sz w:val="26"/>
-          <w:szCs w:val="26"/>
-        </w:rPr>
-        <w:t>successfuntion</w:t>
-      </w:r>
-      <w:proofErr w:type="spellEnd"/>
+      <w:r>
+        <w:rPr>
+          <w:b/>
+          <w:sz w:val="26"/>
+          <w:szCs w:val="26"/>
+        </w:rPr>
+        <w:t>successfun</w:t>
+      </w:r>
+      <w:r>
+        <w:rPr>
+          <w:b/>
+          <w:sz w:val="26"/>
+          <w:szCs w:val="26"/>
+        </w:rPr>
+        <w:t>c</w:t>
+      </w:r>
+      <w:r>
+        <w:rPr>
+          <w:b/>
+          <w:sz w:val="26"/>
+          <w:szCs w:val="26"/>
+        </w:rPr>
+        <w:t>tion</w:t>
+      </w:r>
       <w:r>
         <w:rPr>
           <w:sz w:val="26"/>
@@ -1524,23 +1250,13 @@
           <w:szCs w:val="26"/>
         </w:rPr>
       </w:pPr>
-      <w:proofErr w:type="gramStart"/>
-      <w:r>
-        <w:rPr>
-          <w:b/>
-          <w:sz w:val="26"/>
-          <w:szCs w:val="26"/>
-        </w:rPr>
-        <w:t>type</w:t>
-      </w:r>
-      <w:proofErr w:type="gramEnd"/>
-      <w:r>
-        <w:rPr>
-          <w:b/>
-          <w:sz w:val="26"/>
-          <w:szCs w:val="26"/>
-        </w:rPr>
-        <w:t xml:space="preserve">: </w:t>
+      <w:r>
+        <w:rPr>
+          <w:b/>
+          <w:sz w:val="26"/>
+          <w:szCs w:val="26"/>
+        </w:rPr>
+        <w:t xml:space="preserve">type: </w:t>
       </w:r>
       <w:r>
         <w:rPr>
@@ -1562,23 +1278,13 @@
           <w:szCs w:val="26"/>
         </w:rPr>
       </w:pPr>
-      <w:proofErr w:type="gramStart"/>
-      <w:r>
-        <w:rPr>
-          <w:b/>
-          <w:sz w:val="26"/>
-          <w:szCs w:val="26"/>
-        </w:rPr>
-        <w:t>successfunction</w:t>
-      </w:r>
-      <w:proofErr w:type="gramEnd"/>
-      <w:r>
-        <w:rPr>
-          <w:b/>
-          <w:sz w:val="26"/>
-          <w:szCs w:val="26"/>
-        </w:rPr>
-        <w:t xml:space="preserve">: </w:t>
+      <w:r>
+        <w:rPr>
+          <w:b/>
+          <w:sz w:val="26"/>
+          <w:szCs w:val="26"/>
+        </w:rPr>
+        <w:t xml:space="preserve">successfunction: </w:t>
       </w:r>
       <w:r>
         <w:rPr>
@@ -1642,25 +1348,8 @@
           <w:sz w:val="26"/>
           <w:szCs w:val="26"/>
         </w:rPr>
-        <w:t>The eight function “</w:t>
-      </w:r>
-      <w:proofErr w:type="spellStart"/>
-      <w:r>
-        <w:rPr>
-          <w:sz w:val="26"/>
-          <w:szCs w:val="26"/>
-        </w:rPr>
-        <w:t>getRecStatus</w:t>
-      </w:r>
-      <w:proofErr w:type="spellEnd"/>
-      <w:r>
-        <w:rPr>
-          <w:sz w:val="26"/>
-          <w:szCs w:val="26"/>
-        </w:rPr>
-        <w:t>(</w:t>
-      </w:r>
-      <w:proofErr w:type="spellStart"/>
+        <w:t>The eight function “getRecStatus(</w:t>
+      </w:r>
       <w:r>
         <w:rPr>
           <w:b/>
@@ -1669,7 +1358,6 @@
         </w:rPr>
         <w:t>successfunction</w:t>
       </w:r>
-      <w:proofErr w:type="spellEnd"/>
       <w:r>
         <w:rPr>
           <w:sz w:val="26"/>
@@ -1690,53 +1378,35 @@
           <w:szCs w:val="26"/>
         </w:rPr>
       </w:pPr>
-      <w:proofErr w:type="gramStart"/>
-      <w:r>
-        <w:rPr>
-          <w:sz w:val="26"/>
-          <w:szCs w:val="26"/>
-        </w:rPr>
-        <w:t>will</w:t>
-      </w:r>
-      <w:proofErr w:type="gramEnd"/>
-      <w:r>
-        <w:rPr>
-          <w:sz w:val="26"/>
-          <w:szCs w:val="26"/>
-        </w:rPr>
-        <w:t xml:space="preserve"> be transferred to “</w:t>
-      </w:r>
-      <w:proofErr w:type="spellStart"/>
-      <w:r>
-        <w:rPr>
-          <w:sz w:val="26"/>
-          <w:szCs w:val="26"/>
-        </w:rPr>
-        <w:t>processCall</w:t>
-      </w:r>
-      <w:proofErr w:type="spellEnd"/>
-      <w:r>
-        <w:rPr>
-          <w:sz w:val="26"/>
-          <w:szCs w:val="26"/>
-        </w:rPr>
-        <w:t xml:space="preserve">()” function. Inside the </w:t>
-      </w:r>
-      <w:proofErr w:type="spellStart"/>
-      <w:r>
-        <w:rPr>
-          <w:sz w:val="26"/>
-          <w:szCs w:val="26"/>
-        </w:rPr>
-        <w:t>successfunction</w:t>
-      </w:r>
-      <w:proofErr w:type="spellEnd"/>
-      <w:r>
-        <w:rPr>
-          <w:sz w:val="26"/>
-          <w:szCs w:val="26"/>
-        </w:rPr>
-        <w:t xml:space="preserve"> you can set a parameter that will be the data gotten from the encoder.</w:t>
+      <w:r>
+        <w:rPr>
+          <w:b/>
+          <w:sz w:val="26"/>
+          <w:szCs w:val="26"/>
+        </w:rPr>
+        <w:t>s</w:t>
+      </w:r>
+      <w:r>
+        <w:rPr>
+          <w:b/>
+          <w:sz w:val="26"/>
+          <w:szCs w:val="26"/>
+        </w:rPr>
+        <w:t>uccessfunction:</w:t>
+      </w:r>
+      <w:r>
+        <w:rPr>
+          <w:sz w:val="26"/>
+          <w:szCs w:val="26"/>
+        </w:rPr>
+        <w:t xml:space="preserve"> </w:t>
+      </w:r>
+      <w:r>
+        <w:rPr>
+          <w:sz w:val="26"/>
+          <w:szCs w:val="26"/>
+        </w:rPr>
+        <w:t>will be transferred to “processCall()” function. Inside the successfunction you can set a parameter that will be the data gotten from the encoder.</w:t>
       </w:r>
     </w:p>
     <w:p>
@@ -1832,25 +1502,8 @@
           <w:sz w:val="26"/>
           <w:szCs w:val="26"/>
         </w:rPr>
-        <w:t>Function “</w:t>
-      </w:r>
-      <w:proofErr w:type="gramStart"/>
-      <w:r>
-        <w:rPr>
-          <w:sz w:val="26"/>
-          <w:szCs w:val="26"/>
-        </w:rPr>
-        <w:t>checkLogin(</w:t>
-      </w:r>
-      <w:proofErr w:type="gramEnd"/>
-      <w:r>
-        <w:rPr>
-          <w:sz w:val="26"/>
-          <w:szCs w:val="26"/>
-        </w:rPr>
-        <w:t xml:space="preserve">)” checks if the user has already logged in by checking its username. This is useful when you run the </w:t>
-      </w:r>
-      <w:proofErr w:type="spellStart"/>
+        <w:t xml:space="preserve">Function “checkLogin()” checks if the user has already logged in by checking its username. This is useful when you run the </w:t>
+      </w:r>
       <w:r>
         <w:rPr>
           <w:sz w:val="26"/>
@@ -1863,9 +1516,22 @@
           <w:sz w:val="26"/>
           <w:szCs w:val="26"/>
         </w:rPr>
-        <w:t>lication</w:t>
-      </w:r>
-      <w:proofErr w:type="spellEnd"/>
+        <w:t xml:space="preserve"> </w:t>
+      </w:r>
+      <w:r>
+        <w:rPr>
+          <w:sz w:val="26"/>
+          <w:szCs w:val="26"/>
+        </w:rPr>
+        <w:t>l</w:t>
+      </w:r>
+      <w:r>
+        <w:rPr>
+          <w:sz w:val="26"/>
+          <w:szCs w:val="26"/>
+        </w:rPr>
+        <w:t>ocation</w:t>
+      </w:r>
       <w:r>
         <w:rPr>
           <w:sz w:val="26"/>
@@ -1905,26 +1571,8 @@
           <w:sz w:val="26"/>
           <w:szCs w:val="26"/>
         </w:rPr>
-        <w:t>Function “</w:t>
-      </w:r>
-      <w:proofErr w:type="spellStart"/>
-      <w:proofErr w:type="gramStart"/>
-      <w:r>
-        <w:rPr>
-          <w:sz w:val="26"/>
-          <w:szCs w:val="26"/>
-        </w:rPr>
-        <w:t>checkValidLogin</w:t>
-      </w:r>
-      <w:proofErr w:type="spellEnd"/>
-      <w:r>
-        <w:rPr>
-          <w:sz w:val="26"/>
-          <w:szCs w:val="26"/>
-        </w:rPr>
-        <w:t>(</w:t>
-      </w:r>
-      <w:proofErr w:type="gramEnd"/>
+        <w:t>Function “checkValidLogin(</w:t>
+      </w:r>
       <w:r>
         <w:rPr>
           <w:sz w:val="26"/>
@@ -1932,7 +1580,6 @@
         </w:rPr>
         <w:t>[</w:t>
       </w:r>
-      <w:proofErr w:type="spellStart"/>
       <w:r>
         <w:rPr>
           <w:b/>
@@ -1941,7 +1588,6 @@
         </w:rPr>
         <w:t>givenip</w:t>
       </w:r>
-      <w:proofErr w:type="spellEnd"/>
       <w:r>
         <w:rPr>
           <w:sz w:val="26"/>
@@ -1949,7 +1595,6 @@
         </w:rPr>
         <w:t xml:space="preserve">], </w:t>
       </w:r>
-      <w:proofErr w:type="spellStart"/>
       <w:r>
         <w:rPr>
           <w:b/>
@@ -1958,7 +1603,6 @@
         </w:rPr>
         <w:t>givenpass</w:t>
       </w:r>
-      <w:proofErr w:type="spellEnd"/>
       <w:r>
         <w:rPr>
           <w:sz w:val="26"/>
@@ -1966,37 +1610,19 @@
         </w:rPr>
         <w:t xml:space="preserve">)” checks if the login data is valid. It does this by trying to get a sessionId. If it </w:t>
       </w:r>
-      <w:proofErr w:type="spellStart"/>
-      <w:r>
-        <w:rPr>
-          <w:sz w:val="26"/>
-          <w:szCs w:val="26"/>
-        </w:rPr>
-        <w:t>failes</w:t>
-      </w:r>
-      <w:proofErr w:type="spellEnd"/>
-      <w:r>
-        <w:rPr>
-          <w:sz w:val="26"/>
-          <w:szCs w:val="26"/>
-        </w:rPr>
-        <w:t xml:space="preserve">, the data is most likely wrong. When it was successful, the cookies get set to the appropriate data and you will get redirected to the </w:t>
-      </w:r>
-      <w:proofErr w:type="spellStart"/>
-      <w:r>
-        <w:rPr>
-          <w:sz w:val="26"/>
-          <w:szCs w:val="26"/>
-        </w:rPr>
-        <w:t>remote_controller</w:t>
-      </w:r>
-      <w:proofErr w:type="spellEnd"/>
-      <w:r>
-        <w:rPr>
-          <w:sz w:val="26"/>
-          <w:szCs w:val="26"/>
-        </w:rPr>
-        <w:t xml:space="preserve"> page.</w:t>
+      <w:r>
+        <w:rPr>
+          <w:sz w:val="26"/>
+          <w:szCs w:val="26"/>
+        </w:rPr>
+        <w:t>fails</w:t>
+      </w:r>
+      <w:r>
+        <w:rPr>
+          <w:sz w:val="26"/>
+          <w:szCs w:val="26"/>
+        </w:rPr>
+        <w:t>, the data is most likely wrong. When it was successful, the cookies get set to the appropriate data and you will get redirected to the remote_controller page.</w:t>
       </w:r>
     </w:p>
     <w:p>
@@ -2011,8 +1637,6 @@
           <w:szCs w:val="26"/>
         </w:rPr>
       </w:pPr>
-      <w:proofErr w:type="spellStart"/>
-      <w:proofErr w:type="gramStart"/>
       <w:r>
         <w:rPr>
           <w:b/>
@@ -2027,40 +1651,14 @@
           <w:sz w:val="26"/>
           <w:szCs w:val="26"/>
         </w:rPr>
-        <w:t>ivenip</w:t>
-      </w:r>
-      <w:proofErr w:type="spellEnd"/>
-      <w:proofErr w:type="gramEnd"/>
-      <w:r>
-        <w:rPr>
-          <w:b/>
-          <w:sz w:val="26"/>
-          <w:szCs w:val="26"/>
-        </w:rPr>
-        <w:t>:</w:t>
-      </w:r>
-      <w:r>
-        <w:rPr>
-          <w:sz w:val="26"/>
-          <w:szCs w:val="26"/>
-        </w:rPr>
-        <w:t xml:space="preserve"> is the IP that can be given to the function. In the encoder version, this parameter is not there, since there it gets the IP from “</w:t>
-      </w:r>
-      <w:proofErr w:type="spellStart"/>
-      <w:r>
-        <w:rPr>
-          <w:sz w:val="26"/>
-          <w:szCs w:val="26"/>
-        </w:rPr>
-        <w:t>location.host</w:t>
-      </w:r>
-      <w:proofErr w:type="spellEnd"/>
-      <w:r>
-        <w:rPr>
-          <w:sz w:val="26"/>
-          <w:szCs w:val="26"/>
-        </w:rPr>
-        <w:t>”</w:t>
+        <w:t>ivenip:</w:t>
+      </w:r>
+      <w:r>
+        <w:rPr>
+          <w:sz w:val="26"/>
+          <w:szCs w:val="26"/>
+        </w:rPr>
+        <w:t xml:space="preserve"> is the IP that can be given to the function. In the encoder version, this parameter is not there, since there it gets the IP from “location.host”</w:t>
       </w:r>
     </w:p>
     <w:p>
@@ -2075,25 +1673,13 @@
           <w:szCs w:val="26"/>
         </w:rPr>
       </w:pPr>
-      <w:proofErr w:type="spellStart"/>
-      <w:proofErr w:type="gramStart"/>
-      <w:r>
-        <w:rPr>
-          <w:b/>
-          <w:sz w:val="26"/>
-          <w:szCs w:val="26"/>
-        </w:rPr>
-        <w:t>givenpass</w:t>
-      </w:r>
-      <w:proofErr w:type="spellEnd"/>
-      <w:proofErr w:type="gramEnd"/>
-      <w:r>
-        <w:rPr>
-          <w:b/>
-          <w:sz w:val="26"/>
-          <w:szCs w:val="26"/>
-        </w:rPr>
-        <w:t>:</w:t>
+      <w:r>
+        <w:rPr>
+          <w:b/>
+          <w:sz w:val="26"/>
+          <w:szCs w:val="26"/>
+        </w:rPr>
+        <w:t>givenpass:</w:t>
       </w:r>
       <w:r>
         <w:rPr>
@@ -2160,23 +1746,7 @@
           <w:sz w:val="26"/>
           <w:szCs w:val="26"/>
         </w:rPr>
-        <w:t xml:space="preserve">” all the function are defined which are used in the </w:t>
-      </w:r>
-      <w:proofErr w:type="spellStart"/>
-      <w:r>
-        <w:rPr>
-          <w:sz w:val="26"/>
-          <w:szCs w:val="26"/>
-        </w:rPr>
-        <w:t>remote_controller</w:t>
-      </w:r>
-      <w:proofErr w:type="spellEnd"/>
-      <w:r>
-        <w:rPr>
-          <w:sz w:val="26"/>
-          <w:szCs w:val="26"/>
-        </w:rPr>
-        <w:t xml:space="preserve"> page.</w:t>
+        <w:t>” all the function are defined which are used in the remote_controller page.</w:t>
       </w:r>
     </w:p>
     <w:p>
@@ -2196,23 +1766,7 @@
           <w:sz w:val="26"/>
           <w:szCs w:val="26"/>
         </w:rPr>
-        <w:t>Function “</w:t>
-      </w:r>
-      <w:proofErr w:type="gramStart"/>
-      <w:r>
-        <w:rPr>
-          <w:sz w:val="26"/>
-          <w:szCs w:val="26"/>
-        </w:rPr>
-        <w:t>logout(</w:t>
-      </w:r>
-      <w:proofErr w:type="gramEnd"/>
-      <w:r>
-        <w:rPr>
-          <w:sz w:val="26"/>
-          <w:szCs w:val="26"/>
-        </w:rPr>
-        <w:t>)” will log the user out.</w:t>
+        <w:t>Function “logout()” will log the user out.</w:t>
       </w:r>
     </w:p>
     <w:p>
@@ -2232,26 +1786,8 @@
           <w:sz w:val="26"/>
           <w:szCs w:val="26"/>
         </w:rPr>
-        <w:t>Function “</w:t>
-      </w:r>
-      <w:proofErr w:type="spellStart"/>
-      <w:proofErr w:type="gramStart"/>
-      <w:r>
-        <w:rPr>
-          <w:sz w:val="26"/>
-          <w:szCs w:val="26"/>
-        </w:rPr>
-        <w:t>getMetaDataAndFillHtml</w:t>
-      </w:r>
-      <w:proofErr w:type="spellEnd"/>
-      <w:r>
-        <w:rPr>
-          <w:sz w:val="26"/>
-          <w:szCs w:val="26"/>
-        </w:rPr>
-        <w:t>(</w:t>
-      </w:r>
-      <w:proofErr w:type="gramEnd"/>
+        <w:t>Function “getMetaDataAndFillHtml(</w:t>
+      </w:r>
       <w:r>
         <w:rPr>
           <w:b/>
@@ -2280,7 +1816,21 @@
           <w:sz w:val="26"/>
           <w:szCs w:val="26"/>
         </w:rPr>
-        <w:t>)” will get some metadata and put it inside a html attribute.</w:t>
+        <w:t xml:space="preserve">)” will get some metadata and put it inside </w:t>
+      </w:r>
+      <w:r>
+        <w:rPr>
+          <w:sz w:val="26"/>
+          <w:szCs w:val="26"/>
+        </w:rPr>
+        <w:t>an</w:t>
+      </w:r>
+      <w:r>
+        <w:rPr>
+          <w:sz w:val="26"/>
+          <w:szCs w:val="26"/>
+        </w:rPr>
+        <w:t xml:space="preserve"> html attribute.</w:t>
       </w:r>
     </w:p>
     <w:p>
@@ -2295,23 +1845,13 @@
           <w:szCs w:val="26"/>
         </w:rPr>
       </w:pPr>
-      <w:proofErr w:type="gramStart"/>
-      <w:r>
-        <w:rPr>
-          <w:b/>
-          <w:sz w:val="26"/>
-          <w:szCs w:val="26"/>
-        </w:rPr>
-        <w:t>attribute</w:t>
-      </w:r>
-      <w:proofErr w:type="gramEnd"/>
-      <w:r>
-        <w:rPr>
-          <w:b/>
-          <w:sz w:val="26"/>
-          <w:szCs w:val="26"/>
-        </w:rPr>
-        <w:t xml:space="preserve">: </w:t>
+      <w:r>
+        <w:rPr>
+          <w:b/>
+          <w:sz w:val="26"/>
+          <w:szCs w:val="26"/>
+        </w:rPr>
+        <w:t xml:space="preserve">attribute: </w:t>
       </w:r>
       <w:r>
         <w:rPr>
@@ -2333,23 +1873,13 @@
           <w:szCs w:val="26"/>
         </w:rPr>
       </w:pPr>
-      <w:proofErr w:type="gramStart"/>
-      <w:r>
-        <w:rPr>
-          <w:b/>
-          <w:sz w:val="26"/>
-          <w:szCs w:val="26"/>
-        </w:rPr>
-        <w:t>type</w:t>
-      </w:r>
-      <w:proofErr w:type="gramEnd"/>
-      <w:r>
-        <w:rPr>
-          <w:b/>
-          <w:sz w:val="26"/>
-          <w:szCs w:val="26"/>
-        </w:rPr>
-        <w:t>:</w:t>
+      <w:r>
+        <w:rPr>
+          <w:b/>
+          <w:sz w:val="26"/>
+          <w:szCs w:val="26"/>
+        </w:rPr>
+        <w:t>type:</w:t>
       </w:r>
       <w:r>
         <w:rPr>
@@ -2376,26 +1906,8 @@
           <w:sz w:val="26"/>
           <w:szCs w:val="26"/>
         </w:rPr>
-        <w:t>Function “</w:t>
-      </w:r>
-      <w:proofErr w:type="spellStart"/>
-      <w:proofErr w:type="gramStart"/>
-      <w:r>
-        <w:rPr>
-          <w:sz w:val="26"/>
-          <w:szCs w:val="26"/>
-        </w:rPr>
-        <w:t>getConfigurationAndUse</w:t>
-      </w:r>
-      <w:proofErr w:type="spellEnd"/>
-      <w:r>
-        <w:rPr>
-          <w:sz w:val="26"/>
-          <w:szCs w:val="26"/>
-        </w:rPr>
-        <w:t>(</w:t>
-      </w:r>
-      <w:proofErr w:type="gramEnd"/>
+        <w:t>Function “getConfigurationAndUse(</w:t>
+      </w:r>
       <w:r>
         <w:rPr>
           <w:b/>
@@ -2447,23 +1959,13 @@
           <w:szCs w:val="26"/>
         </w:rPr>
       </w:pPr>
-      <w:proofErr w:type="gramStart"/>
-      <w:r>
-        <w:rPr>
-          <w:b/>
-          <w:sz w:val="26"/>
-          <w:szCs w:val="26"/>
-        </w:rPr>
-        <w:t>attribute</w:t>
-      </w:r>
-      <w:proofErr w:type="gramEnd"/>
-      <w:r>
-        <w:rPr>
-          <w:b/>
-          <w:sz w:val="26"/>
-          <w:szCs w:val="26"/>
-        </w:rPr>
-        <w:t xml:space="preserve">: </w:t>
+      <w:r>
+        <w:rPr>
+          <w:b/>
+          <w:sz w:val="26"/>
+          <w:szCs w:val="26"/>
+        </w:rPr>
+        <w:t xml:space="preserve">attribute: </w:t>
       </w:r>
       <w:r>
         <w:rPr>
@@ -2485,23 +1987,13 @@
           <w:szCs w:val="26"/>
         </w:rPr>
       </w:pPr>
-      <w:proofErr w:type="gramStart"/>
-      <w:r>
-        <w:rPr>
-          <w:b/>
-          <w:sz w:val="26"/>
-          <w:szCs w:val="26"/>
-        </w:rPr>
-        <w:t>type</w:t>
-      </w:r>
-      <w:proofErr w:type="gramEnd"/>
-      <w:r>
-        <w:rPr>
-          <w:b/>
-          <w:sz w:val="26"/>
-          <w:szCs w:val="26"/>
-        </w:rPr>
-        <w:t>:</w:t>
+      <w:r>
+        <w:rPr>
+          <w:b/>
+          <w:sz w:val="26"/>
+          <w:szCs w:val="26"/>
+        </w:rPr>
+        <w:t>type:</w:t>
       </w:r>
       <w:r>
         <w:rPr>
@@ -2528,27 +2020,8 @@
           <w:sz w:val="26"/>
           <w:szCs w:val="26"/>
         </w:rPr>
-        <w:t>Function “</w:t>
-      </w:r>
-      <w:proofErr w:type="spellStart"/>
-      <w:proofErr w:type="gramStart"/>
-      <w:r>
-        <w:rPr>
-          <w:sz w:val="26"/>
-          <w:szCs w:val="26"/>
-        </w:rPr>
-        <w:t>btnPress</w:t>
-      </w:r>
-      <w:proofErr w:type="spellEnd"/>
-      <w:r>
-        <w:rPr>
-          <w:sz w:val="26"/>
-          <w:szCs w:val="26"/>
-        </w:rPr>
-        <w:t>(</w:t>
-      </w:r>
-      <w:proofErr w:type="spellStart"/>
-      <w:proofErr w:type="gramEnd"/>
+        <w:t>Function “btnPress(</w:t>
+      </w:r>
       <w:r>
         <w:rPr>
           <w:b/>
@@ -2557,7 +2030,6 @@
         </w:rPr>
         <w:t>buttontype</w:t>
       </w:r>
-      <w:proofErr w:type="spellEnd"/>
       <w:r>
         <w:rPr>
           <w:sz w:val="26"/>
@@ -2578,25 +2050,13 @@
           <w:szCs w:val="26"/>
         </w:rPr>
       </w:pPr>
-      <w:proofErr w:type="spellStart"/>
-      <w:proofErr w:type="gramStart"/>
-      <w:r>
-        <w:rPr>
-          <w:b/>
-          <w:sz w:val="26"/>
-          <w:szCs w:val="26"/>
-        </w:rPr>
-        <w:t>buttontype</w:t>
-      </w:r>
-      <w:proofErr w:type="spellEnd"/>
-      <w:proofErr w:type="gramEnd"/>
-      <w:r>
-        <w:rPr>
-          <w:b/>
-          <w:sz w:val="26"/>
-          <w:szCs w:val="26"/>
-        </w:rPr>
-        <w:t xml:space="preserve">: </w:t>
+      <w:r>
+        <w:rPr>
+          <w:b/>
+          <w:sz w:val="26"/>
+          <w:szCs w:val="26"/>
+        </w:rPr>
+        <w:t xml:space="preserve">buttontype: </w:t>
       </w:r>
       <w:r>
         <w:rPr>
@@ -2623,27 +2083,8 @@
           <w:sz w:val="26"/>
           <w:szCs w:val="26"/>
         </w:rPr>
-        <w:t>Function “</w:t>
-      </w:r>
-      <w:proofErr w:type="spellStart"/>
-      <w:proofErr w:type="gramStart"/>
-      <w:r>
-        <w:rPr>
-          <w:sz w:val="26"/>
-          <w:szCs w:val="26"/>
-        </w:rPr>
-        <w:t>initializeimagevent</w:t>
-      </w:r>
-      <w:proofErr w:type="spellEnd"/>
-      <w:r>
-        <w:rPr>
-          <w:sz w:val="26"/>
-          <w:szCs w:val="26"/>
-        </w:rPr>
-        <w:t>(</w:t>
-      </w:r>
-      <w:proofErr w:type="spellStart"/>
-      <w:proofErr w:type="gramEnd"/>
+        <w:t>Function “initializeimagevent(</w:t>
+      </w:r>
       <w:r>
         <w:rPr>
           <w:b/>
@@ -2652,7 +2093,6 @@
         </w:rPr>
         <w:t>imgid</w:t>
       </w:r>
-      <w:proofErr w:type="spellEnd"/>
       <w:r>
         <w:rPr>
           <w:sz w:val="26"/>
@@ -2660,7 +2100,6 @@
         </w:rPr>
         <w:t xml:space="preserve">, </w:t>
       </w:r>
-      <w:proofErr w:type="spellStart"/>
       <w:r>
         <w:rPr>
           <w:b/>
@@ -2669,7 +2108,6 @@
         </w:rPr>
         <w:t>delayms</w:t>
       </w:r>
-      <w:proofErr w:type="spellEnd"/>
       <w:r>
         <w:rPr>
           <w:sz w:val="26"/>
@@ -2690,8 +2128,6 @@
           <w:szCs w:val="26"/>
         </w:rPr>
       </w:pPr>
-      <w:proofErr w:type="spellStart"/>
-      <w:proofErr w:type="gramStart"/>
       <w:r>
         <w:rPr>
           <w:b/>
@@ -2699,40 +2135,14 @@
           <w:szCs w:val="26"/>
         </w:rPr>
         <w:lastRenderedPageBreak/>
-        <w:t>imgid</w:t>
-      </w:r>
-      <w:proofErr w:type="spellEnd"/>
-      <w:proofErr w:type="gramEnd"/>
-      <w:r>
-        <w:rPr>
-          <w:b/>
-          <w:sz w:val="26"/>
-          <w:szCs w:val="26"/>
-        </w:rPr>
-        <w:t xml:space="preserve">: </w:t>
-      </w:r>
-      <w:r>
-        <w:rPr>
-          <w:sz w:val="26"/>
-          <w:szCs w:val="26"/>
-        </w:rPr>
-        <w:t xml:space="preserve">is the id / class of the </w:t>
-      </w:r>
-      <w:proofErr w:type="spellStart"/>
-      <w:r>
-        <w:rPr>
-          <w:sz w:val="26"/>
-          <w:szCs w:val="26"/>
-        </w:rPr>
-        <w:t>img</w:t>
-      </w:r>
-      <w:proofErr w:type="spellEnd"/>
-      <w:r>
-        <w:rPr>
-          <w:sz w:val="26"/>
-          <w:szCs w:val="26"/>
-        </w:rPr>
-        <w:t xml:space="preserve"> tag that is updated.</w:t>
+        <w:t xml:space="preserve">imgid: </w:t>
+      </w:r>
+      <w:r>
+        <w:rPr>
+          <w:sz w:val="26"/>
+          <w:szCs w:val="26"/>
+        </w:rPr>
+        <w:t>is the id / class of the img tag that is updated.</w:t>
       </w:r>
     </w:p>
     <w:p>
@@ -2747,23 +2157,12 @@
           <w:szCs w:val="26"/>
         </w:rPr>
       </w:pPr>
-      <w:proofErr w:type="spellStart"/>
-      <w:proofErr w:type="gramStart"/>
-      <w:r>
-        <w:rPr>
-          <w:sz w:val="26"/>
-          <w:szCs w:val="26"/>
-        </w:rPr>
-        <w:t>delayms</w:t>
-      </w:r>
-      <w:proofErr w:type="spellEnd"/>
-      <w:proofErr w:type="gramEnd"/>
-      <w:r>
-        <w:rPr>
-          <w:sz w:val="26"/>
-          <w:szCs w:val="26"/>
-        </w:rPr>
-        <w:t>:</w:t>
+      <w:r>
+        <w:rPr>
+          <w:sz w:val="26"/>
+          <w:szCs w:val="26"/>
+        </w:rPr>
+        <w:t>delayms:</w:t>
       </w:r>
       <w:r>
         <w:rPr>
@@ -2790,27 +2189,8 @@
           <w:sz w:val="26"/>
           <w:szCs w:val="26"/>
         </w:rPr>
-        <w:t>Function “</w:t>
-      </w:r>
-      <w:proofErr w:type="spellStart"/>
-      <w:proofErr w:type="gramStart"/>
-      <w:r>
-        <w:rPr>
-          <w:sz w:val="26"/>
-          <w:szCs w:val="26"/>
-        </w:rPr>
-        <w:t>initializesingleimagevent</w:t>
-      </w:r>
-      <w:proofErr w:type="spellEnd"/>
-      <w:r>
-        <w:rPr>
-          <w:sz w:val="26"/>
-          <w:szCs w:val="26"/>
-        </w:rPr>
-        <w:t>(</w:t>
-      </w:r>
-      <w:proofErr w:type="spellStart"/>
-      <w:proofErr w:type="gramEnd"/>
+        <w:t>Function “initializesingleimagevent(</w:t>
+      </w:r>
       <w:r>
         <w:rPr>
           <w:b/>
@@ -2819,7 +2199,6 @@
         </w:rPr>
         <w:t>imgid</w:t>
       </w:r>
-      <w:proofErr w:type="spellEnd"/>
       <w:r>
         <w:rPr>
           <w:sz w:val="26"/>
@@ -2832,23 +2211,7 @@
           <w:sz w:val="26"/>
           <w:szCs w:val="26"/>
         </w:rPr>
-        <w:t xml:space="preserve"> will initialize an image once. This is used when the user passes past the middle screen, the </w:t>
-      </w:r>
-      <w:proofErr w:type="spellStart"/>
-      <w:r>
-        <w:rPr>
-          <w:sz w:val="26"/>
-          <w:szCs w:val="26"/>
-        </w:rPr>
-        <w:t>img</w:t>
-      </w:r>
-      <w:proofErr w:type="spellEnd"/>
-      <w:r>
-        <w:rPr>
-          <w:sz w:val="26"/>
-          <w:szCs w:val="26"/>
-        </w:rPr>
-        <w:t xml:space="preserve"> is updates once so the image is not out of date or empty. </w:t>
+        <w:t xml:space="preserve"> will initialize an image once. This is used when the user passes past the middle screen, the img is updates once so the image is not out of date or empty. </w:t>
       </w:r>
     </w:p>
     <w:p>
@@ -2863,8 +2226,6 @@
           <w:szCs w:val="26"/>
         </w:rPr>
       </w:pPr>
-      <w:proofErr w:type="spellStart"/>
-      <w:proofErr w:type="gramStart"/>
       <w:r>
         <w:rPr>
           <w:b/>
@@ -2881,8 +2242,6 @@
         </w:rPr>
         <w:t>mgid</w:t>
       </w:r>
-      <w:proofErr w:type="spellEnd"/>
-      <w:proofErr w:type="gramEnd"/>
       <w:r>
         <w:rPr>
           <w:b/>
@@ -2896,37 +2255,7 @@
           <w:sz w:val="26"/>
           <w:szCs w:val="26"/>
         </w:rPr>
-        <w:t xml:space="preserve">is the id </w:t>
-      </w:r>
-      <w:r>
-        <w:rPr>
-          <w:sz w:val="26"/>
-          <w:szCs w:val="26"/>
-        </w:rPr>
-        <w:t xml:space="preserve">/ class </w:t>
-      </w:r>
-      <w:r>
-        <w:rPr>
-          <w:sz w:val="26"/>
-          <w:szCs w:val="26"/>
-        </w:rPr>
-        <w:t xml:space="preserve">of the </w:t>
-      </w:r>
-      <w:proofErr w:type="spellStart"/>
-      <w:r>
-        <w:rPr>
-          <w:sz w:val="26"/>
-          <w:szCs w:val="26"/>
-        </w:rPr>
-        <w:t>img</w:t>
-      </w:r>
-      <w:proofErr w:type="spellEnd"/>
-      <w:r>
-        <w:rPr>
-          <w:sz w:val="26"/>
-          <w:szCs w:val="26"/>
-        </w:rPr>
-        <w:t xml:space="preserve"> tag that is updated.</w:t>
+        <w:t>is the id / class of the img tag that is updated.</w:t>
       </w:r>
     </w:p>
     <w:p>
@@ -2946,36 +2275,32 @@
           <w:sz w:val="26"/>
           <w:szCs w:val="26"/>
         </w:rPr>
-        <w:t>Function “</w:t>
-      </w:r>
-      <w:proofErr w:type="spellStart"/>
-      <w:proofErr w:type="gramStart"/>
-      <w:r>
-        <w:rPr>
-          <w:sz w:val="26"/>
-          <w:szCs w:val="26"/>
-        </w:rPr>
-        <w:t>updatecurrentlylive</w:t>
-      </w:r>
-      <w:proofErr w:type="spellEnd"/>
-      <w:r>
-        <w:rPr>
-          <w:sz w:val="26"/>
-          <w:szCs w:val="26"/>
-        </w:rPr>
-        <w:t>(</w:t>
-      </w:r>
-      <w:proofErr w:type="spellStart"/>
-      <w:proofErr w:type="gramEnd"/>
-      <w:r>
-        <w:rPr>
-          <w:b/>
-          <w:sz w:val="26"/>
-          <w:szCs w:val="26"/>
-        </w:rPr>
-        <w:t>succesfunction</w:t>
-      </w:r>
-      <w:proofErr w:type="spellEnd"/>
+        <w:t>Function “updatecurrentlylive(</w:t>
+      </w:r>
+      <w:r>
+        <w:rPr>
+          <w:b/>
+          <w:sz w:val="26"/>
+          <w:szCs w:val="26"/>
+        </w:rPr>
+        <w:t>succes</w:t>
+      </w:r>
+      <w:r>
+        <w:rPr>
+          <w:b/>
+          <w:sz w:val="26"/>
+          <w:szCs w:val="26"/>
+        </w:rPr>
+        <w:t>s</w:t>
+      </w:r>
+      <w:r>
+        <w:rPr>
+          <w:b/>
+          <w:sz w:val="26"/>
+          <w:szCs w:val="26"/>
+        </w:rPr>
+        <w:t>function</w:t>
+      </w:r>
       <w:r>
         <w:rPr>
           <w:sz w:val="26"/>
@@ -2996,25 +2321,13 @@
           <w:szCs w:val="26"/>
         </w:rPr>
       </w:pPr>
-      <w:proofErr w:type="spellStart"/>
-      <w:proofErr w:type="gramStart"/>
-      <w:r>
-        <w:rPr>
-          <w:b/>
-          <w:sz w:val="26"/>
-          <w:szCs w:val="26"/>
-        </w:rPr>
-        <w:t>successfunction</w:t>
-      </w:r>
-      <w:proofErr w:type="spellEnd"/>
-      <w:proofErr w:type="gramEnd"/>
-      <w:r>
-        <w:rPr>
-          <w:b/>
-          <w:sz w:val="26"/>
-          <w:szCs w:val="26"/>
-        </w:rPr>
-        <w:t xml:space="preserve">: </w:t>
+      <w:r>
+        <w:rPr>
+          <w:b/>
+          <w:sz w:val="26"/>
+          <w:szCs w:val="26"/>
+        </w:rPr>
+        <w:t xml:space="preserve">successfunction: </w:t>
       </w:r>
       <w:r>
         <w:rPr>
@@ -3184,27 +2497,8 @@
           <w:sz w:val="26"/>
           <w:szCs w:val="26"/>
         </w:rPr>
-        <w:t>Function “</w:t>
-      </w:r>
-      <w:proofErr w:type="spellStart"/>
-      <w:proofErr w:type="gramStart"/>
-      <w:r>
-        <w:rPr>
-          <w:sz w:val="26"/>
-          <w:szCs w:val="26"/>
-        </w:rPr>
-        <w:t>setCookie</w:t>
-      </w:r>
-      <w:proofErr w:type="spellEnd"/>
-      <w:r>
-        <w:rPr>
-          <w:sz w:val="26"/>
-          <w:szCs w:val="26"/>
-        </w:rPr>
-        <w:t>(</w:t>
-      </w:r>
-      <w:proofErr w:type="spellStart"/>
-      <w:proofErr w:type="gramEnd"/>
+        <w:t>Function “setCookie(</w:t>
+      </w:r>
       <w:r>
         <w:rPr>
           <w:b/>
@@ -3213,7 +2507,6 @@
         </w:rPr>
         <w:t>cname</w:t>
       </w:r>
-      <w:proofErr w:type="spellEnd"/>
       <w:r>
         <w:rPr>
           <w:sz w:val="26"/>
@@ -3221,7 +2514,6 @@
         </w:rPr>
         <w:t xml:space="preserve">, </w:t>
       </w:r>
-      <w:proofErr w:type="spellStart"/>
       <w:r>
         <w:rPr>
           <w:b/>
@@ -3230,7 +2522,6 @@
         </w:rPr>
         <w:t>cvalue</w:t>
       </w:r>
-      <w:proofErr w:type="spellEnd"/>
       <w:r>
         <w:rPr>
           <w:sz w:val="26"/>
@@ -3238,7 +2529,6 @@
         </w:rPr>
         <w:t xml:space="preserve">, </w:t>
       </w:r>
-      <w:proofErr w:type="spellStart"/>
       <w:r>
         <w:rPr>
           <w:b/>
@@ -3247,7 +2537,6 @@
         </w:rPr>
         <w:t>exdate</w:t>
       </w:r>
-      <w:proofErr w:type="spellEnd"/>
       <w:r>
         <w:rPr>
           <w:sz w:val="26"/>
@@ -3282,8 +2571,6 @@
           <w:szCs w:val="26"/>
         </w:rPr>
       </w:pPr>
-      <w:proofErr w:type="spellStart"/>
-      <w:proofErr w:type="gramStart"/>
       <w:r>
         <w:rPr>
           <w:b/>
@@ -3298,17 +2585,7 @@
           <w:sz w:val="26"/>
           <w:szCs w:val="26"/>
         </w:rPr>
-        <w:t>name</w:t>
-      </w:r>
-      <w:proofErr w:type="spellEnd"/>
-      <w:proofErr w:type="gramEnd"/>
-      <w:r>
-        <w:rPr>
-          <w:b/>
-          <w:sz w:val="26"/>
-          <w:szCs w:val="26"/>
-        </w:rPr>
-        <w:t>:</w:t>
+        <w:t>name:</w:t>
       </w:r>
       <w:r>
         <w:rPr>
@@ -3330,8 +2607,6 @@
           <w:szCs w:val="26"/>
         </w:rPr>
       </w:pPr>
-      <w:proofErr w:type="spellStart"/>
-      <w:proofErr w:type="gramStart"/>
       <w:r>
         <w:rPr>
           <w:b/>
@@ -3346,17 +2621,7 @@
           <w:sz w:val="26"/>
           <w:szCs w:val="26"/>
         </w:rPr>
-        <w:t>value</w:t>
-      </w:r>
-      <w:proofErr w:type="spellEnd"/>
-      <w:proofErr w:type="gramEnd"/>
-      <w:r>
-        <w:rPr>
-          <w:b/>
-          <w:sz w:val="26"/>
-          <w:szCs w:val="26"/>
-        </w:rPr>
-        <w:t>:</w:t>
+        <w:t>value:</w:t>
       </w:r>
       <w:r>
         <w:rPr>
@@ -3378,8 +2643,6 @@
           <w:szCs w:val="26"/>
         </w:rPr>
       </w:pPr>
-      <w:proofErr w:type="spellStart"/>
-      <w:proofErr w:type="gramStart"/>
       <w:r>
         <w:rPr>
           <w:b/>
@@ -3394,17 +2657,7 @@
           <w:sz w:val="26"/>
           <w:szCs w:val="26"/>
         </w:rPr>
-        <w:t>xdate</w:t>
-      </w:r>
-      <w:proofErr w:type="spellEnd"/>
-      <w:proofErr w:type="gramEnd"/>
-      <w:r>
-        <w:rPr>
-          <w:b/>
-          <w:sz w:val="26"/>
-          <w:szCs w:val="26"/>
-        </w:rPr>
-        <w:t>:</w:t>
+        <w:t>xdate:</w:t>
       </w:r>
       <w:r>
         <w:rPr>
@@ -3413,15 +2666,13 @@
         </w:rPr>
         <w:t xml:space="preserve"> the expire date of the cookie. Nothing for end of the session and “</w:t>
       </w:r>
-      <w:proofErr w:type="spellStart"/>
-      <w:r>
-        <w:rPr>
-          <w:sz w:val="26"/>
-          <w:szCs w:val="26"/>
-        </w:rPr>
-        <w:t>infinate</w:t>
-      </w:r>
-      <w:proofErr w:type="spellEnd"/>
+      <w:r>
+        <w:rPr>
+          <w:sz w:val="26"/>
+          <w:szCs w:val="26"/>
+        </w:rPr>
+        <w:t>infinite</w:t>
+      </w:r>
       <w:r>
         <w:rPr>
           <w:sz w:val="26"/>
@@ -3454,27 +2705,8 @@
           <w:sz w:val="26"/>
           <w:szCs w:val="26"/>
         </w:rPr>
-        <w:t>Function “</w:t>
-      </w:r>
-      <w:proofErr w:type="spellStart"/>
-      <w:proofErr w:type="gramStart"/>
-      <w:r>
-        <w:rPr>
-          <w:sz w:val="26"/>
-          <w:szCs w:val="26"/>
-        </w:rPr>
-        <w:t>getCookie</w:t>
-      </w:r>
-      <w:proofErr w:type="spellEnd"/>
-      <w:r>
-        <w:rPr>
-          <w:sz w:val="26"/>
-          <w:szCs w:val="26"/>
-        </w:rPr>
-        <w:t>(</w:t>
-      </w:r>
-      <w:proofErr w:type="spellStart"/>
-      <w:proofErr w:type="gramEnd"/>
+        <w:t>Function “getCookie(</w:t>
+      </w:r>
       <w:r>
         <w:rPr>
           <w:b/>
@@ -3483,7 +2715,6 @@
         </w:rPr>
         <w:t>cookiename</w:t>
       </w:r>
-      <w:proofErr w:type="spellEnd"/>
       <w:r>
         <w:rPr>
           <w:sz w:val="26"/>
@@ -3518,25 +2749,13 @@
           <w:szCs w:val="26"/>
         </w:rPr>
       </w:pPr>
-      <w:proofErr w:type="spellStart"/>
-      <w:proofErr w:type="gramStart"/>
-      <w:r>
-        <w:rPr>
-          <w:b/>
-          <w:sz w:val="26"/>
-          <w:szCs w:val="26"/>
-        </w:rPr>
-        <w:t>cookiename</w:t>
-      </w:r>
-      <w:proofErr w:type="spellEnd"/>
-      <w:proofErr w:type="gramEnd"/>
-      <w:r>
-        <w:rPr>
-          <w:b/>
-          <w:sz w:val="26"/>
-          <w:szCs w:val="26"/>
-        </w:rPr>
-        <w:t xml:space="preserve">: </w:t>
+      <w:r>
+        <w:rPr>
+          <w:b/>
+          <w:sz w:val="26"/>
+          <w:szCs w:val="26"/>
+        </w:rPr>
+        <w:t xml:space="preserve">cookiename: </w:t>
       </w:r>
       <w:r>
         <w:rPr>
@@ -3565,24 +2784,13 @@
         </w:rPr>
         <w:t>Function “</w:t>
       </w:r>
-      <w:proofErr w:type="spellStart"/>
-      <w:proofErr w:type="gramStart"/>
-      <w:r>
-        <w:rPr>
-          <w:sz w:val="26"/>
-          <w:szCs w:val="26"/>
-        </w:rPr>
-        <w:t>checkUserLoggedIn</w:t>
-      </w:r>
-      <w:proofErr w:type="spellEnd"/>
-      <w:r>
-        <w:rPr>
-          <w:sz w:val="26"/>
-          <w:szCs w:val="26"/>
-        </w:rPr>
-        <w:t>(</w:t>
-      </w:r>
-      <w:proofErr w:type="gramEnd"/>
+      <w:r>
+        <w:rPr>
+          <w:sz w:val="26"/>
+          <w:szCs w:val="26"/>
+        </w:rPr>
+        <w:t>checkUserLoggedIn(</w:t>
+      </w:r>
       <w:r>
         <w:rPr>
           <w:sz w:val="26"/>
@@ -3637,32 +2845,7 @@
           <w:sz w:val="26"/>
           <w:szCs w:val="26"/>
         </w:rPr>
-        <w:t>Function “</w:t>
-      </w:r>
-      <w:proofErr w:type="spellStart"/>
-      <w:proofErr w:type="gramStart"/>
-      <w:r>
-        <w:rPr>
-          <w:sz w:val="26"/>
-          <w:szCs w:val="26"/>
-        </w:rPr>
-        <w:t>checkCookiesEnables</w:t>
-      </w:r>
-      <w:proofErr w:type="spellEnd"/>
-      <w:r>
-        <w:rPr>
-          <w:sz w:val="26"/>
-          <w:szCs w:val="26"/>
-        </w:rPr>
-        <w:t>(</w:t>
-      </w:r>
-      <w:proofErr w:type="gramEnd"/>
-      <w:r>
-        <w:rPr>
-          <w:sz w:val="26"/>
-          <w:szCs w:val="26"/>
-        </w:rPr>
-        <w:t>)” checks if the cookies are enabled on the user’s computer. If not, the user will be redirected to nocookiesenabled.html page.</w:t>
+        <w:t>Function “checkCookiesEnables()” checks if the cookies are enabled on the user’s computer. If not, the user will be redirected to nocookiesenabled.html page.</w:t>
       </w:r>
     </w:p>
     <w:p>
@@ -3682,64 +2865,7 @@
           <w:sz w:val="26"/>
           <w:szCs w:val="26"/>
         </w:rPr>
-        <w:t>Function “</w:t>
-      </w:r>
-      <w:proofErr w:type="spellStart"/>
-      <w:proofErr w:type="gramStart"/>
-      <w:r>
-        <w:rPr>
-          <w:sz w:val="26"/>
-          <w:szCs w:val="26"/>
-        </w:rPr>
-        <w:t>understandcookies</w:t>
-      </w:r>
-      <w:proofErr w:type="spellEnd"/>
-      <w:r>
-        <w:rPr>
-          <w:sz w:val="26"/>
-          <w:szCs w:val="26"/>
-        </w:rPr>
-        <w:t>(</w:t>
-      </w:r>
-      <w:proofErr w:type="gramEnd"/>
-      <w:r>
-        <w:rPr>
-          <w:sz w:val="26"/>
-          <w:szCs w:val="26"/>
-        </w:rPr>
-        <w:t>)” will set the cookie “</w:t>
-      </w:r>
-      <w:proofErr w:type="spellStart"/>
-      <w:r>
-        <w:rPr>
-          <w:sz w:val="26"/>
-          <w:szCs w:val="26"/>
-        </w:rPr>
-        <w:t>understandcookie</w:t>
-      </w:r>
-      <w:proofErr w:type="spellEnd"/>
-      <w:r>
-        <w:rPr>
-          <w:sz w:val="26"/>
-          <w:szCs w:val="26"/>
-        </w:rPr>
-        <w:t xml:space="preserve">” to true forever and will have the </w:t>
-      </w:r>
-      <w:proofErr w:type="spellStart"/>
-      <w:r>
-        <w:rPr>
-          <w:sz w:val="26"/>
-          <w:szCs w:val="26"/>
-        </w:rPr>
-        <w:t>cookieinfo</w:t>
-      </w:r>
-      <w:proofErr w:type="spellEnd"/>
-      <w:r>
-        <w:rPr>
-          <w:sz w:val="26"/>
-          <w:szCs w:val="26"/>
-        </w:rPr>
-        <w:t xml:space="preserve"> bar in the top of the page disappear.</w:t>
+        <w:t>Function “understandcookies()” will set the cookie “understandcookie” to true forever and will have the cookieinfo bar in the top of the page disappear.</w:t>
       </w:r>
     </w:p>
     <w:p>
@@ -4175,45 +3301,158 @@
           <w:sz w:val="26"/>
           <w:szCs w:val="26"/>
         </w:rPr>
-        <w:t xml:space="preserve">Inside the mobile folder, some changed styles for the website itself and for the </w:t>
-      </w:r>
-      <w:proofErr w:type="spellStart"/>
-      <w:r>
-        <w:rPr>
-          <w:sz w:val="26"/>
-          <w:szCs w:val="26"/>
-        </w:rPr>
-        <w:t>sweetalerts</w:t>
-      </w:r>
-      <w:proofErr w:type="spellEnd"/>
-      <w:r>
-        <w:rPr>
-          <w:sz w:val="26"/>
-          <w:szCs w:val="26"/>
-        </w:rPr>
-        <w:t xml:space="preserve">, are stored. With that, there is a </w:t>
-      </w:r>
-      <w:proofErr w:type="spellStart"/>
-      <w:r>
-        <w:rPr>
-          <w:sz w:val="26"/>
-          <w:szCs w:val="26"/>
-        </w:rPr>
-        <w:t>javascript</w:t>
-      </w:r>
-      <w:proofErr w:type="spellEnd"/>
+        <w:t xml:space="preserve">Inside the mobile folder, some changed styles for the website itself and for the sweetalerts, are stored. With that, there is a </w:t>
+      </w:r>
+      <w:r>
+        <w:rPr>
+          <w:sz w:val="26"/>
+          <w:szCs w:val="26"/>
+        </w:rPr>
+        <w:t>JavaScript</w:t>
+      </w:r>
       <w:r>
         <w:rPr>
           <w:sz w:val="26"/>
           <w:szCs w:val="26"/>
         </w:rPr>
         <w:t xml:space="preserve"> file to be able to use scrolling on mobile with your fingers. </w:t>
+      </w:r>
+    </w:p>
+    <w:p>
+      <w:pPr>
+        <w:pStyle w:val="Heading1"/>
+      </w:pPr>
+      <w:r>
+        <w:lastRenderedPageBreak/>
+        <w:t xml:space="preserve">Used </w:t>
+      </w:r>
+      <w:r>
+        <w:t>libraries</w:t>
+      </w:r>
+      <w:r>
+        <w:t>:</w:t>
+      </w:r>
+    </w:p>
+    <w:p/>
+    <w:p>
+      <w:pPr>
+        <w:pStyle w:val="Heading3"/>
+      </w:pPr>
+      <w:r>
+        <w:t>JQuery</w:t>
+      </w:r>
+    </w:p>
+    <w:p>
+      <w:r>
+        <w:t xml:space="preserve">JQuery is very nice to use with JavaScript, this </w:t>
+      </w:r>
+      <w:r>
+        <w:t>library</w:t>
+      </w:r>
+      <w:r>
+        <w:t xml:space="preserve"> makes working with JavaScript a lot easier and faster.</w:t>
+      </w:r>
+      <w:r>
+        <w:t xml:space="preserve"> As their motto</w:t>
+      </w:r>
+      <w:r>
+        <w:t xml:space="preserve"> describes</w:t>
+      </w:r>
+      <w:r>
+        <w:t>, “write less, do more”</w:t>
+      </w:r>
+    </w:p>
+    <w:p>
+      <w:pPr>
+        <w:pStyle w:val="Heading3"/>
+      </w:pPr>
+      <w:r>
+        <w:t>JQuery ui</w:t>
+      </w:r>
+    </w:p>
+    <w:p>
+      <w:r>
+        <w:t xml:space="preserve">Because JQuery itself is really good to use but does </w:t>
+      </w:r>
+      <w:r>
+        <w:t>it’s</w:t>
+      </w:r>
+      <w:r>
+        <w:t xml:space="preserve"> more focused </w:t>
+      </w:r>
+      <w:r>
+        <w:t>on making things in less time, and being able to use JavaScript easier.</w:t>
+      </w:r>
+      <w:r>
+        <w:t xml:space="preserve"> JQuery on its own does not make these nice ui elements. </w:t>
+      </w:r>
+      <w:r>
+        <w:t xml:space="preserve">Like buttons next to an input where you can click on and the number goes up, or a nice slider to control the sound. </w:t>
+      </w:r>
+      <w:r>
+        <w:t>That’s why we use JQuery ui.</w:t>
+      </w:r>
+    </w:p>
+    <w:p>
+      <w:pPr>
+        <w:pStyle w:val="Heading3"/>
+      </w:pPr>
+      <w:r>
+        <w:t>JQuery mobile</w:t>
+      </w:r>
+    </w:p>
+    <w:p>
+      <w:r>
+        <w:t xml:space="preserve">Unfortunately the normal JQuery does not have great support for mobile devices. </w:t>
+      </w:r>
+      <w:r>
+        <w:t>Some things JQuery just does not have, like slide recognition. JQuery ui can see that I am sliding left or right. We can then use this to slide</w:t>
       </w:r>
       <w:bookmarkStart w:id="0" w:name="_GoBack"/>
       <w:bookmarkEnd w:id="0"/>
-    </w:p>
+      <w:r>
+        <w:t xml:space="preserve"> to the next screen on mobile. T</w:t>
+      </w:r>
+      <w:r>
+        <w:t xml:space="preserve">hat’s why we used JQuery mobile as well. </w:t>
+      </w:r>
+    </w:p>
+    <w:p>
+      <w:pPr>
+        <w:pStyle w:val="Heading3"/>
+      </w:pPr>
+      <w:r>
+        <w:t>SweetAlert</w:t>
+      </w:r>
+    </w:p>
+    <w:p>
+      <w:r>
+        <w:t xml:space="preserve">Ooh sweetalert. The name says it all. The normal alerts in JavaScript just don’t look good enough for a casual user of the web page. Sweetalert makes the equivalent to normal JavaScript alerts, but they look a whole lot better. With that, in the code they are very easy to use. You can put actual html inside the description, this way I customized the alert so it’s very easy to use for the user. </w:t>
+      </w:r>
+    </w:p>
+    <w:p/>
+    <w:p>
+      <w:pPr>
+        <w:pStyle w:val="Heading3"/>
+        <w:rPr>
+          <w:b w:val="0"/>
+        </w:rPr>
+      </w:pPr>
+      <w:r>
+        <w:rPr>
+          <w:b w:val="0"/>
+        </w:rPr>
+        <w:t>Extensions</w:t>
+      </w:r>
+    </w:p>
+    <w:p>
+      <w:r>
+        <w:t xml:space="preserve">I also used some more extensions, like JQuery ui touchpunch. This adds more usability to the JQuery ui library on mobile. The normal JQuery ui library does not have support for fingers tapping the screen, or sliding on the screen. Touchpunch translates the finger gestures on the screen to a normal mouse event. This way, normal JQuery ui can see the fingers of the user as an input. </w:t>
+      </w:r>
+    </w:p>
+    <w:p/>
     <w:sectPr>
-      <w:footerReference w:type="default" r:id="rId10"/>
+      <w:footerReference w:type="default" r:id="rId11"/>
       <w:pgSz w:w="12240" w:h="15840"/>
       <w:pgMar w:top="1440" w:right="1440" w:bottom="1440" w:left="1440" w:header="720" w:footer="720" w:gutter="0"/>
       <w:cols w:space="720"/>
@@ -4325,7 +3564,7 @@
               <w:rPr>
                 <w:noProof/>
               </w:rPr>
-              <w:t>4</w:t>
+              <w:t>8</w:t>
             </w:r>
             <w:r>
               <w:rPr>
@@ -4349,7 +3588,7 @@
               <w:rPr>
                 <w:noProof/>
               </w:rPr>
-              <w:t>7</w:t>
+              <w:t>9</w:t>
             </w:r>
             <w:r>
               <w:rPr>
@@ -5872,6 +5111,7 @@
   <w:style w:type="character" w:default="1" w:styleId="DefaultParagraphFont">
     <w:name w:val="Default Paragraph Font"/>
     <w:uiPriority w:val="1"/>
+    <w:semiHidden/>
     <w:unhideWhenUsed/>
   </w:style>
   <w:style w:type="table" w:default="1" w:styleId="TableNormal">
@@ -6643,7 +5883,7 @@
 </file>
 
 <file path=customXml/itemProps2.xml><?xml version="1.0" encoding="utf-8"?>
-<ds:datastoreItem xmlns:ds="http://schemas.openxmlformats.org/officeDocument/2006/customXml" ds:itemID="{C0B5A517-729A-4105-B676-2DB23A0E2671}">
+<ds:datastoreItem xmlns:ds="http://schemas.openxmlformats.org/officeDocument/2006/customXml" ds:itemID="{1B53289C-DDA5-4AF6-9B3D-9DA6EA2DC7B2}">
   <ds:schemaRefs>
     <ds:schemaRef ds:uri="http://schemas.openxmlformats.org/officeDocument/2006/bibliography"/>
   </ds:schemaRefs>

</xml_diff>